<commit_message>
almost all queries have been finished/added to report, nearing completion
</commit_message>
<xml_diff>
--- a/docs/zic55311_project_report.docx
+++ b/docs/zic55311_project_report.docx
@@ -1658,8 +1658,16 @@
         <w:rPr>
           <w:rFonts w:ascii="Daytona Light" w:hAnsi="Daytona Light" w:cs="Times New Roman"/>
         </w:rPr>
-        <w:t>a user can update any number of attributes of a given job provided that the job_ID is entered</w:t>
-      </w:r>
+        <w:t xml:space="preserve">a user can update any number of attributes of a given job provided that the job_ID is </w:t>
+      </w:r>
+      <w:proofErr w:type="gramStart"/>
+      <w:r>
+        <w:rPr>
+          <w:rFonts w:ascii="Daytona Light" w:hAnsi="Daytona Light" w:cs="Times New Roman"/>
+        </w:rPr>
+        <w:t>entered</w:t>
+      </w:r>
+      <w:proofErr w:type="gramEnd"/>
       <w:r>
         <w:rPr>
           <w:rFonts w:ascii="Daytona Light" w:hAnsi="Daytona Light" w:cs="Times New Roman"/>
@@ -1718,7 +1726,21 @@
         <w:rPr>
           <w:rFonts w:ascii="Daytona Light" w:hAnsi="Daytona Light" w:cs="Times New Roman"/>
         </w:rPr>
-        <w:t>. All fields must be entered and the ‘Update Application’ button must be clicked.</w:t>
+        <w:t xml:space="preserve">. All fields must be </w:t>
+      </w:r>
+      <w:proofErr w:type="gramStart"/>
+      <w:r>
+        <w:rPr>
+          <w:rFonts w:ascii="Daytona Light" w:hAnsi="Daytona Light" w:cs="Times New Roman"/>
+        </w:rPr>
+        <w:t>entered</w:t>
+      </w:r>
+      <w:proofErr w:type="gramEnd"/>
+      <w:r>
+        <w:rPr>
+          <w:rFonts w:ascii="Daytona Light" w:hAnsi="Daytona Light" w:cs="Times New Roman"/>
+        </w:rPr>
+        <w:t xml:space="preserve"> and the ‘Update Application’ button must be clicked.</w:t>
       </w:r>
     </w:p>
     <w:p>
@@ -1746,47 +1768,19 @@
           <w:iCs/>
           <w:u w:val="single"/>
         </w:rPr>
-        <w:t>Jobs Posted By Employer</w:t>
-      </w:r>
-    </w:p>
-    <w:p>
-      <w:pPr>
-        <w:rPr>
-          <w:rFonts w:ascii="Daytona Light" w:hAnsi="Daytona Light" w:cs="Times New Roman"/>
-          <w:u w:val="single"/>
-        </w:rPr>
-      </w:pPr>
-    </w:p>
-    <w:p>
-      <w:pPr>
-        <w:rPr>
-          <w:rFonts w:ascii="Daytona Light" w:hAnsi="Daytona Light" w:cs="Times New Roman"/>
-        </w:rPr>
-      </w:pPr>
-      <w:r>
-        <w:rPr>
-          <w:rFonts w:ascii="Daytona Light" w:hAnsi="Daytona Light" w:cs="Times New Roman"/>
-        </w:rPr>
-        <w:t>This panel will output all of the jobs that have been posted by the employer currently in session.</w:t>
-      </w:r>
-    </w:p>
-    <w:p>
-      <w:pPr>
-        <w:rPr>
-          <w:rFonts w:ascii="Daytona Light" w:hAnsi="Daytona Light" w:cs="Times New Roman"/>
-        </w:rPr>
-      </w:pPr>
-    </w:p>
-    <w:p>
-      <w:pPr>
-        <w:rPr>
-          <w:rFonts w:ascii="Daytona Light" w:hAnsi="Daytona Light" w:cs="Times New Roman"/>
-          <w:b/>
-          <w:bCs/>
+        <w:t xml:space="preserve">Jobs Posted </w:t>
+      </w:r>
+      <w:proofErr w:type="gramStart"/>
+      <w:r>
+        <w:rPr>
+          <w:rFonts w:ascii="Daytona Light" w:hAnsi="Daytona Light" w:cs="Times New Roman"/>
           <w:i/>
           <w:iCs/>
-        </w:rPr>
-      </w:pPr>
+          <w:u w:val="single"/>
+        </w:rPr>
+        <w:t>By</w:t>
+      </w:r>
+      <w:proofErr w:type="gramEnd"/>
       <w:r>
         <w:rPr>
           <w:rFonts w:ascii="Daytona Light" w:hAnsi="Daytona Light" w:cs="Times New Roman"/>
@@ -1794,8 +1788,36 @@
           <w:iCs/>
           <w:u w:val="single"/>
         </w:rPr>
-        <w:t>Applications Received By Employer</w:t>
-      </w:r>
+        <w:t xml:space="preserve"> Employer</w:t>
+      </w:r>
+    </w:p>
+    <w:p>
+      <w:pPr>
+        <w:rPr>
+          <w:rFonts w:ascii="Daytona Light" w:hAnsi="Daytona Light" w:cs="Times New Roman"/>
+          <w:u w:val="single"/>
+        </w:rPr>
+      </w:pPr>
+    </w:p>
+    <w:p>
+      <w:pPr>
+        <w:rPr>
+          <w:rFonts w:ascii="Daytona Light" w:hAnsi="Daytona Light" w:cs="Times New Roman"/>
+        </w:rPr>
+      </w:pPr>
+      <w:r>
+        <w:rPr>
+          <w:rFonts w:ascii="Daytona Light" w:hAnsi="Daytona Light" w:cs="Times New Roman"/>
+        </w:rPr>
+        <w:t>This panel will output all of the jobs that have been posted by the employer currently in session.</w:t>
+      </w:r>
+    </w:p>
+    <w:p>
+      <w:pPr>
+        <w:rPr>
+          <w:rFonts w:ascii="Daytona Light" w:hAnsi="Daytona Light" w:cs="Times New Roman"/>
+        </w:rPr>
+      </w:pPr>
     </w:p>
     <w:p>
       <w:pPr>
@@ -1807,36 +1829,16 @@
           <w:iCs/>
         </w:rPr>
       </w:pPr>
-    </w:p>
-    <w:p>
-      <w:pPr>
-        <w:rPr>
-          <w:rFonts w:ascii="Daytona Light" w:hAnsi="Daytona Light" w:cs="Times New Roman"/>
-        </w:rPr>
-      </w:pPr>
-      <w:r>
-        <w:rPr>
-          <w:rFonts w:ascii="Daytona Light" w:hAnsi="Daytona Light" w:cs="Times New Roman"/>
-        </w:rPr>
-        <w:t>This panel will output all of the applications that have been received by the employer currently in session.</w:t>
-      </w:r>
-    </w:p>
-    <w:p>
-      <w:pPr>
-        <w:rPr>
-          <w:rFonts w:ascii="Daytona Light" w:hAnsi="Daytona Light" w:cs="Times New Roman"/>
-        </w:rPr>
-      </w:pPr>
-    </w:p>
-    <w:p>
-      <w:pPr>
+      <w:r>
         <w:rPr>
           <w:rFonts w:ascii="Daytona Light" w:hAnsi="Daytona Light" w:cs="Times New Roman"/>
           <w:i/>
           <w:iCs/>
           <w:u w:val="single"/>
         </w:rPr>
-      </w:pPr>
+        <w:t xml:space="preserve">Applications Received </w:t>
+      </w:r>
+      <w:proofErr w:type="gramStart"/>
       <w:r>
         <w:rPr>
           <w:rFonts w:ascii="Daytona Light" w:hAnsi="Daytona Light" w:cs="Times New Roman"/>
@@ -1844,90 +1846,170 @@
           <w:iCs/>
           <w:u w:val="single"/>
         </w:rPr>
-        <w:t>Applications Accepted By Employer</w:t>
-      </w:r>
-    </w:p>
-    <w:p>
-      <w:pPr>
+        <w:t>By</w:t>
+      </w:r>
+      <w:proofErr w:type="gramEnd"/>
+      <w:r>
         <w:rPr>
           <w:rFonts w:ascii="Daytona Light" w:hAnsi="Daytona Light" w:cs="Times New Roman"/>
           <w:i/>
           <w:iCs/>
           <w:u w:val="single"/>
         </w:rPr>
-      </w:pPr>
-    </w:p>
-    <w:p>
-      <w:pPr>
-        <w:rPr>
-          <w:rFonts w:ascii="Daytona Light" w:hAnsi="Daytona Light" w:cs="Times New Roman"/>
-        </w:rPr>
-      </w:pPr>
-      <w:r>
-        <w:rPr>
-          <w:rFonts w:ascii="Daytona Light" w:hAnsi="Daytona Light" w:cs="Times New Roman"/>
-        </w:rPr>
-        <w:t>This panel will output all of the</w:t>
-      </w:r>
-      <w:r>
-        <w:rPr>
-          <w:rFonts w:ascii="Daytona Light" w:hAnsi="Daytona Light" w:cs="Times New Roman"/>
-        </w:rPr>
-        <w:t xml:space="preserve"> current user’s</w:t>
-      </w:r>
-      <w:r>
-        <w:rPr>
-          <w:rFonts w:ascii="Daytona Light" w:hAnsi="Daytona Light" w:cs="Times New Roman"/>
-        </w:rPr>
-        <w:t xml:space="preserve"> applications that have been accepted by </w:t>
-      </w:r>
-      <w:r>
-        <w:rPr>
-          <w:rFonts w:ascii="Daytona Light" w:hAnsi="Daytona Light" w:cs="Times New Roman"/>
-        </w:rPr>
-        <w:t>an e</w:t>
-      </w:r>
-      <w:r>
-        <w:rPr>
-          <w:rFonts w:ascii="Daytona Light" w:hAnsi="Daytona Light" w:cs="Times New Roman"/>
-        </w:rPr>
-        <w:t>mployer.</w:t>
-      </w:r>
-    </w:p>
-    <w:p>
-      <w:pPr>
-        <w:rPr>
-          <w:rFonts w:ascii="Daytona Light" w:hAnsi="Daytona Light" w:cs="Times New Roman"/>
-        </w:rPr>
-      </w:pPr>
-    </w:p>
-    <w:p>
-      <w:pPr>
-        <w:rPr>
-          <w:rFonts w:ascii="Daytona Light" w:hAnsi="Daytona Light" w:cs="Times New Roman"/>
+        <w:t xml:space="preserve"> Employer</w:t>
+      </w:r>
+    </w:p>
+    <w:p>
+      <w:pPr>
+        <w:rPr>
+          <w:rFonts w:ascii="Daytona Light" w:hAnsi="Daytona Light" w:cs="Times New Roman"/>
+          <w:b/>
+          <w:bCs/>
           <w:i/>
           <w:iCs/>
-          <w:u w:val="single"/>
-        </w:rPr>
-      </w:pPr>
-      <w:r>
+        </w:rPr>
+      </w:pPr>
+    </w:p>
+    <w:p>
+      <w:pPr>
+        <w:rPr>
+          <w:rFonts w:ascii="Daytona Light" w:hAnsi="Daytona Light" w:cs="Times New Roman"/>
+        </w:rPr>
+      </w:pPr>
+      <w:r>
+        <w:rPr>
+          <w:rFonts w:ascii="Daytona Light" w:hAnsi="Daytona Light" w:cs="Times New Roman"/>
+        </w:rPr>
+        <w:t>This panel will output all of the applications that have been received by the employer currently in session.</w:t>
+      </w:r>
+    </w:p>
+    <w:p>
+      <w:pPr>
+        <w:rPr>
+          <w:rFonts w:ascii="Daytona Light" w:hAnsi="Daytona Light" w:cs="Times New Roman"/>
+        </w:rPr>
+      </w:pPr>
+    </w:p>
+    <w:p>
+      <w:pPr>
         <w:rPr>
           <w:rFonts w:ascii="Daytona Light" w:hAnsi="Daytona Light" w:cs="Times New Roman"/>
           <w:i/>
           <w:iCs/>
           <w:u w:val="single"/>
         </w:rPr>
-        <w:t>Return to Home</w:t>
-      </w:r>
-    </w:p>
-    <w:p>
-      <w:pPr>
+      </w:pPr>
+      <w:r>
         <w:rPr>
           <w:rFonts w:ascii="Daytona Light" w:hAnsi="Daytona Light" w:cs="Times New Roman"/>
           <w:i/>
           <w:iCs/>
           <w:u w:val="single"/>
         </w:rPr>
+        <w:t xml:space="preserve">Applications Accepted </w:t>
+      </w:r>
+      <w:proofErr w:type="gramStart"/>
+      <w:r>
+        <w:rPr>
+          <w:rFonts w:ascii="Daytona Light" w:hAnsi="Daytona Light" w:cs="Times New Roman"/>
+          <w:i/>
+          <w:iCs/>
+          <w:u w:val="single"/>
+        </w:rPr>
+        <w:t>By</w:t>
+      </w:r>
+      <w:proofErr w:type="gramEnd"/>
+      <w:r>
+        <w:rPr>
+          <w:rFonts w:ascii="Daytona Light" w:hAnsi="Daytona Light" w:cs="Times New Roman"/>
+          <w:i/>
+          <w:iCs/>
+          <w:u w:val="single"/>
+        </w:rPr>
+        <w:t xml:space="preserve"> Employer</w:t>
+      </w:r>
+    </w:p>
+    <w:p>
+      <w:pPr>
+        <w:rPr>
+          <w:rFonts w:ascii="Daytona Light" w:hAnsi="Daytona Light" w:cs="Times New Roman"/>
+          <w:i/>
+          <w:iCs/>
+          <w:u w:val="single"/>
+        </w:rPr>
+      </w:pPr>
+    </w:p>
+    <w:p>
+      <w:pPr>
+        <w:rPr>
+          <w:rFonts w:ascii="Daytona Light" w:hAnsi="Daytona Light" w:cs="Times New Roman"/>
+        </w:rPr>
+      </w:pPr>
+      <w:r>
+        <w:rPr>
+          <w:rFonts w:ascii="Daytona Light" w:hAnsi="Daytona Light" w:cs="Times New Roman"/>
+        </w:rPr>
+        <w:t>This panel will output all of the</w:t>
+      </w:r>
+      <w:r>
+        <w:rPr>
+          <w:rFonts w:ascii="Daytona Light" w:hAnsi="Daytona Light" w:cs="Times New Roman"/>
+        </w:rPr>
+        <w:t xml:space="preserve"> current user’s</w:t>
+      </w:r>
+      <w:r>
+        <w:rPr>
+          <w:rFonts w:ascii="Daytona Light" w:hAnsi="Daytona Light" w:cs="Times New Roman"/>
+        </w:rPr>
+        <w:t xml:space="preserve"> applications that have been accepted by </w:t>
+      </w:r>
+      <w:r>
+        <w:rPr>
+          <w:rFonts w:ascii="Daytona Light" w:hAnsi="Daytona Light" w:cs="Times New Roman"/>
+        </w:rPr>
+        <w:t>an e</w:t>
+      </w:r>
+      <w:r>
+        <w:rPr>
+          <w:rFonts w:ascii="Daytona Light" w:hAnsi="Daytona Light" w:cs="Times New Roman"/>
+        </w:rPr>
+        <w:t>mployer.</w:t>
+      </w:r>
+    </w:p>
+    <w:p>
+      <w:pPr>
+        <w:rPr>
+          <w:rFonts w:ascii="Daytona Light" w:hAnsi="Daytona Light" w:cs="Times New Roman"/>
+        </w:rPr>
+      </w:pPr>
+    </w:p>
+    <w:p>
+      <w:pPr>
+        <w:rPr>
+          <w:rFonts w:ascii="Daytona Light" w:hAnsi="Daytona Light" w:cs="Times New Roman"/>
+          <w:i/>
+          <w:iCs/>
+          <w:u w:val="single"/>
+        </w:rPr>
+      </w:pPr>
+      <w:r>
+        <w:rPr>
+          <w:rFonts w:ascii="Daytona Light" w:hAnsi="Daytona Light" w:cs="Times New Roman"/>
+          <w:i/>
+          <w:iCs/>
+          <w:u w:val="single"/>
+        </w:rPr>
+        <w:t>Return to Home</w:t>
+      </w:r>
+    </w:p>
+    <w:p>
+      <w:pPr>
+        <w:rPr>
+          <w:rFonts w:ascii="Daytona Light" w:hAnsi="Daytona Light" w:cs="Times New Roman"/>
+          <w:i/>
+          <w:iCs/>
+          <w:u w:val="single"/>
+        </w:rPr>
       </w:pPr>
     </w:p>
     <w:p>
@@ -2110,7 +2192,21 @@
         <w:rPr>
           <w:rFonts w:ascii="Daytona Light" w:hAnsi="Daytona Light" w:cs="Times New Roman"/>
         </w:rPr>
-        <w:t>From the payments view,, there is a button in the top-right-hand corner of the dashboard. This will navigate to a ‘Make a Payment’ page.</w:t>
+        <w:t xml:space="preserve">From the payments </w:t>
+      </w:r>
+      <w:proofErr w:type="gramStart"/>
+      <w:r>
+        <w:rPr>
+          <w:rFonts w:ascii="Daytona Light" w:hAnsi="Daytona Light" w:cs="Times New Roman"/>
+        </w:rPr>
+        <w:t>view,,</w:t>
+      </w:r>
+      <w:proofErr w:type="gramEnd"/>
+      <w:r>
+        <w:rPr>
+          <w:rFonts w:ascii="Daytona Light" w:hAnsi="Daytona Light" w:cs="Times New Roman"/>
+        </w:rPr>
+        <w:t xml:space="preserve"> there is a button in the top-right-hand corner of the dashboard. This will navigate to a ‘Make a Payment’ page.</w:t>
       </w:r>
     </w:p>
     <w:p>
@@ -3434,7 +3530,27 @@
           <w:iCs/>
           <w:u w:val="single"/>
         </w:rPr>
-        <w:t>Applications Sent By User</w:t>
+        <w:t xml:space="preserve">Applications Sent </w:t>
+      </w:r>
+      <w:proofErr w:type="gramStart"/>
+      <w:r>
+        <w:rPr>
+          <w:rFonts w:ascii="Daytona Light" w:hAnsi="Daytona Light" w:cs="Times New Roman"/>
+          <w:i/>
+          <w:iCs/>
+          <w:u w:val="single"/>
+        </w:rPr>
+        <w:t>By</w:t>
+      </w:r>
+      <w:proofErr w:type="gramEnd"/>
+      <w:r>
+        <w:rPr>
+          <w:rFonts w:ascii="Daytona Light" w:hAnsi="Daytona Light" w:cs="Times New Roman"/>
+          <w:i/>
+          <w:iCs/>
+          <w:u w:val="single"/>
+        </w:rPr>
+        <w:t xml:space="preserve"> User</w:t>
       </w:r>
     </w:p>
     <w:p>
@@ -4230,6 +4346,2851 @@
         </w:rPr>
         <w:br w:type="page"/>
       </w:r>
+    </w:p>
+    <w:p>
+      <w:pPr>
+        <w:jc w:val="center"/>
+        <w:rPr>
+          <w:rFonts w:ascii="Daytona Light" w:hAnsi="Daytona Light" w:cs="Times New Roman"/>
+          <w:b/>
+          <w:bCs/>
+          <w:sz w:val="28"/>
+          <w:szCs w:val="28"/>
+          <w:u w:val="single"/>
+        </w:rPr>
+      </w:pPr>
+      <w:r>
+        <w:rPr>
+          <w:rFonts w:ascii="Daytona Light" w:hAnsi="Daytona Light" w:cs="Times New Roman"/>
+          <w:b/>
+          <w:bCs/>
+          <w:sz w:val="28"/>
+          <w:szCs w:val="28"/>
+          <w:u w:val="single"/>
+        </w:rPr>
+        <w:lastRenderedPageBreak/>
+        <w:t>Queries</w:t>
+      </w:r>
+    </w:p>
+    <w:p>
+      <w:pPr>
+        <w:jc w:val="center"/>
+        <w:rPr>
+          <w:rFonts w:ascii="Daytona Light" w:hAnsi="Daytona Light" w:cs="Times New Roman"/>
+          <w:b/>
+          <w:bCs/>
+          <w:sz w:val="28"/>
+          <w:szCs w:val="28"/>
+          <w:u w:val="single"/>
+        </w:rPr>
+      </w:pPr>
+    </w:p>
+    <w:p>
+      <w:pPr>
+        <w:jc w:val="center"/>
+        <w:rPr>
+          <w:rFonts w:ascii="Daytona Light" w:hAnsi="Daytona Light" w:cs="Times New Roman"/>
+          <w:szCs w:val="24"/>
+        </w:rPr>
+      </w:pPr>
+      <w:r>
+        <w:rPr>
+          <w:rFonts w:ascii="Daytona Light" w:hAnsi="Daytona Light" w:cs="Times New Roman"/>
+          <w:noProof/>
+          <w:szCs w:val="24"/>
+        </w:rPr>
+        <w:drawing>
+          <wp:inline distT="0" distB="0" distL="0" distR="0" wp14:anchorId="52A72EA2" wp14:editId="4BBF4583">
+            <wp:extent cx="5934075" cy="990600"/>
+            <wp:effectExtent l="0" t="0" r="0" b="0"/>
+            <wp:docPr id="2" name="Picture 2"/>
+            <wp:cNvGraphicFramePr>
+              <a:graphicFrameLocks xmlns:a="http://schemas.openxmlformats.org/drawingml/2006/main" noChangeAspect="1"/>
+            </wp:cNvGraphicFramePr>
+            <a:graphic xmlns:a="http://schemas.openxmlformats.org/drawingml/2006/main">
+              <a:graphicData uri="http://schemas.openxmlformats.org/drawingml/2006/picture">
+                <pic:pic xmlns:pic="http://schemas.openxmlformats.org/drawingml/2006/picture">
+                  <pic:nvPicPr>
+                    <pic:cNvPr id="0" name="Picture 1"/>
+                    <pic:cNvPicPr>
+                      <a:picLocks noChangeAspect="1" noChangeArrowheads="1"/>
+                    </pic:cNvPicPr>
+                  </pic:nvPicPr>
+                  <pic:blipFill>
+                    <a:blip r:embed="rId9">
+                      <a:extLst>
+                        <a:ext uri="{28A0092B-C50C-407E-A947-70E740481C1C}">
+                          <a14:useLocalDpi xmlns:a14="http://schemas.microsoft.com/office/drawing/2010/main" val="0"/>
+                        </a:ext>
+                      </a:extLst>
+                    </a:blip>
+                    <a:srcRect/>
+                    <a:stretch>
+                      <a:fillRect/>
+                    </a:stretch>
+                  </pic:blipFill>
+                  <pic:spPr bwMode="auto">
+                    <a:xfrm>
+                      <a:off x="0" y="0"/>
+                      <a:ext cx="5934075" cy="990600"/>
+                    </a:xfrm>
+                    <a:prstGeom prst="rect">
+                      <a:avLst/>
+                    </a:prstGeom>
+                    <a:noFill/>
+                    <a:ln>
+                      <a:noFill/>
+                    </a:ln>
+                  </pic:spPr>
+                </pic:pic>
+              </a:graphicData>
+            </a:graphic>
+          </wp:inline>
+        </w:drawing>
+      </w:r>
+    </w:p>
+    <w:p>
+      <w:pPr>
+        <w:jc w:val="center"/>
+        <w:rPr>
+          <w:rFonts w:ascii="Daytona Light" w:hAnsi="Daytona Light" w:cs="Times New Roman"/>
+          <w:szCs w:val="24"/>
+        </w:rPr>
+      </w:pPr>
+    </w:p>
+    <w:p>
+      <w:pPr>
+        <w:jc w:val="center"/>
+        <w:rPr>
+          <w:rFonts w:ascii="Daytona Light" w:hAnsi="Daytona Light" w:cs="Times New Roman"/>
+          <w:b/>
+          <w:bCs/>
+          <w:szCs w:val="24"/>
+        </w:rPr>
+      </w:pPr>
+      <w:r>
+        <w:rPr>
+          <w:rFonts w:ascii="Daytona Light" w:hAnsi="Daytona Light" w:cs="Times New Roman"/>
+          <w:b/>
+          <w:bCs/>
+          <w:noProof/>
+          <w:szCs w:val="24"/>
+        </w:rPr>
+        <w:drawing>
+          <wp:inline distT="0" distB="0" distL="0" distR="0" wp14:anchorId="610D8CDF" wp14:editId="0B0B81AF">
+            <wp:extent cx="5936615" cy="511810"/>
+            <wp:effectExtent l="0" t="0" r="0" b="0"/>
+            <wp:docPr id="8" name="Picture 8"/>
+            <wp:cNvGraphicFramePr>
+              <a:graphicFrameLocks xmlns:a="http://schemas.openxmlformats.org/drawingml/2006/main" noChangeAspect="1"/>
+            </wp:cNvGraphicFramePr>
+            <a:graphic xmlns:a="http://schemas.openxmlformats.org/drawingml/2006/main">
+              <a:graphicData uri="http://schemas.openxmlformats.org/drawingml/2006/picture">
+                <pic:pic xmlns:pic="http://schemas.openxmlformats.org/drawingml/2006/picture">
+                  <pic:nvPicPr>
+                    <pic:cNvPr id="0" name="Picture 4"/>
+                    <pic:cNvPicPr>
+                      <a:picLocks noChangeAspect="1" noChangeArrowheads="1"/>
+                    </pic:cNvPicPr>
+                  </pic:nvPicPr>
+                  <pic:blipFill>
+                    <a:blip r:embed="rId10">
+                      <a:extLst>
+                        <a:ext uri="{28A0092B-C50C-407E-A947-70E740481C1C}">
+                          <a14:useLocalDpi xmlns:a14="http://schemas.microsoft.com/office/drawing/2010/main" val="0"/>
+                        </a:ext>
+                      </a:extLst>
+                    </a:blip>
+                    <a:srcRect/>
+                    <a:stretch>
+                      <a:fillRect/>
+                    </a:stretch>
+                  </pic:blipFill>
+                  <pic:spPr bwMode="auto">
+                    <a:xfrm>
+                      <a:off x="0" y="0"/>
+                      <a:ext cx="5936615" cy="511810"/>
+                    </a:xfrm>
+                    <a:prstGeom prst="rect">
+                      <a:avLst/>
+                    </a:prstGeom>
+                    <a:noFill/>
+                    <a:ln>
+                      <a:noFill/>
+                    </a:ln>
+                  </pic:spPr>
+                </pic:pic>
+              </a:graphicData>
+            </a:graphic>
+          </wp:inline>
+        </w:drawing>
+      </w:r>
+    </w:p>
+    <w:p>
+      <w:pPr>
+        <w:jc w:val="center"/>
+        <w:rPr>
+          <w:rFonts w:ascii="Daytona Light" w:hAnsi="Daytona Light" w:cs="Times New Roman"/>
+          <w:b/>
+          <w:bCs/>
+          <w:szCs w:val="24"/>
+        </w:rPr>
+      </w:pPr>
+    </w:p>
+    <w:p>
+      <w:pPr>
+        <w:jc w:val="center"/>
+        <w:rPr>
+          <w:rFonts w:ascii="Daytona Light" w:hAnsi="Daytona Light" w:cs="Times New Roman"/>
+          <w:b/>
+          <w:bCs/>
+          <w:szCs w:val="24"/>
+        </w:rPr>
+      </w:pPr>
+      <w:r>
+        <w:rPr>
+          <w:rFonts w:ascii="Daytona Light" w:hAnsi="Daytona Light" w:cs="Times New Roman"/>
+          <w:b/>
+          <w:bCs/>
+          <w:noProof/>
+          <w:szCs w:val="24"/>
+        </w:rPr>
+        <w:drawing>
+          <wp:inline distT="0" distB="0" distL="0" distR="0" wp14:anchorId="71E0896A" wp14:editId="45F0CC03">
+            <wp:extent cx="5936615" cy="846455"/>
+            <wp:effectExtent l="0" t="0" r="0" b="0"/>
+            <wp:docPr id="9" name="Picture 9"/>
+            <wp:cNvGraphicFramePr>
+              <a:graphicFrameLocks xmlns:a="http://schemas.openxmlformats.org/drawingml/2006/main" noChangeAspect="1"/>
+            </wp:cNvGraphicFramePr>
+            <a:graphic xmlns:a="http://schemas.openxmlformats.org/drawingml/2006/main">
+              <a:graphicData uri="http://schemas.openxmlformats.org/drawingml/2006/picture">
+                <pic:pic xmlns:pic="http://schemas.openxmlformats.org/drawingml/2006/picture">
+                  <pic:nvPicPr>
+                    <pic:cNvPr id="0" name="Picture 5"/>
+                    <pic:cNvPicPr>
+                      <a:picLocks noChangeAspect="1" noChangeArrowheads="1"/>
+                    </pic:cNvPicPr>
+                  </pic:nvPicPr>
+                  <pic:blipFill>
+                    <a:blip r:embed="rId11">
+                      <a:extLst>
+                        <a:ext uri="{28A0092B-C50C-407E-A947-70E740481C1C}">
+                          <a14:useLocalDpi xmlns:a14="http://schemas.microsoft.com/office/drawing/2010/main" val="0"/>
+                        </a:ext>
+                      </a:extLst>
+                    </a:blip>
+                    <a:srcRect/>
+                    <a:stretch>
+                      <a:fillRect/>
+                    </a:stretch>
+                  </pic:blipFill>
+                  <pic:spPr bwMode="auto">
+                    <a:xfrm>
+                      <a:off x="0" y="0"/>
+                      <a:ext cx="5936615" cy="846455"/>
+                    </a:xfrm>
+                    <a:prstGeom prst="rect">
+                      <a:avLst/>
+                    </a:prstGeom>
+                    <a:noFill/>
+                    <a:ln>
+                      <a:noFill/>
+                    </a:ln>
+                  </pic:spPr>
+                </pic:pic>
+              </a:graphicData>
+            </a:graphic>
+          </wp:inline>
+        </w:drawing>
+      </w:r>
+    </w:p>
+    <w:p>
+      <w:pPr>
+        <w:jc w:val="center"/>
+        <w:rPr>
+          <w:rFonts w:ascii="Daytona Light" w:hAnsi="Daytona Light" w:cs="Times New Roman"/>
+          <w:b/>
+          <w:bCs/>
+          <w:szCs w:val="24"/>
+        </w:rPr>
+      </w:pPr>
+    </w:p>
+    <w:p>
+      <w:pPr>
+        <w:jc w:val="center"/>
+        <w:rPr>
+          <w:rFonts w:ascii="Daytona Light" w:hAnsi="Daytona Light" w:cs="Times New Roman"/>
+          <w:b/>
+          <w:bCs/>
+          <w:szCs w:val="24"/>
+        </w:rPr>
+      </w:pPr>
+      <w:r>
+        <w:rPr>
+          <w:rFonts w:ascii="Daytona Light" w:hAnsi="Daytona Light" w:cs="Times New Roman"/>
+          <w:b/>
+          <w:bCs/>
+          <w:noProof/>
+          <w:szCs w:val="24"/>
+        </w:rPr>
+        <w:drawing>
+          <wp:inline distT="0" distB="0" distL="0" distR="0" wp14:anchorId="5B943467" wp14:editId="367192B3">
+            <wp:extent cx="5936615" cy="497840"/>
+            <wp:effectExtent l="0" t="0" r="0" b="0"/>
+            <wp:docPr id="10" name="Picture 10"/>
+            <wp:cNvGraphicFramePr>
+              <a:graphicFrameLocks xmlns:a="http://schemas.openxmlformats.org/drawingml/2006/main" noChangeAspect="1"/>
+            </wp:cNvGraphicFramePr>
+            <a:graphic xmlns:a="http://schemas.openxmlformats.org/drawingml/2006/main">
+              <a:graphicData uri="http://schemas.openxmlformats.org/drawingml/2006/picture">
+                <pic:pic xmlns:pic="http://schemas.openxmlformats.org/drawingml/2006/picture">
+                  <pic:nvPicPr>
+                    <pic:cNvPr id="0" name="Picture 6"/>
+                    <pic:cNvPicPr>
+                      <a:picLocks noChangeAspect="1" noChangeArrowheads="1"/>
+                    </pic:cNvPicPr>
+                  </pic:nvPicPr>
+                  <pic:blipFill>
+                    <a:blip r:embed="rId12">
+                      <a:extLst>
+                        <a:ext uri="{28A0092B-C50C-407E-A947-70E740481C1C}">
+                          <a14:useLocalDpi xmlns:a14="http://schemas.microsoft.com/office/drawing/2010/main" val="0"/>
+                        </a:ext>
+                      </a:extLst>
+                    </a:blip>
+                    <a:srcRect/>
+                    <a:stretch>
+                      <a:fillRect/>
+                    </a:stretch>
+                  </pic:blipFill>
+                  <pic:spPr bwMode="auto">
+                    <a:xfrm>
+                      <a:off x="0" y="0"/>
+                      <a:ext cx="5936615" cy="497840"/>
+                    </a:xfrm>
+                    <a:prstGeom prst="rect">
+                      <a:avLst/>
+                    </a:prstGeom>
+                    <a:noFill/>
+                    <a:ln>
+                      <a:noFill/>
+                    </a:ln>
+                  </pic:spPr>
+                </pic:pic>
+              </a:graphicData>
+            </a:graphic>
+          </wp:inline>
+        </w:drawing>
+      </w:r>
+    </w:p>
+    <w:p>
+      <w:pPr>
+        <w:jc w:val="center"/>
+        <w:rPr>
+          <w:rFonts w:ascii="Daytona Light" w:hAnsi="Daytona Light" w:cs="Times New Roman"/>
+          <w:b/>
+          <w:bCs/>
+          <w:szCs w:val="24"/>
+        </w:rPr>
+      </w:pPr>
+      <w:r>
+        <w:rPr>
+          <w:rFonts w:ascii="Daytona Light" w:hAnsi="Daytona Light" w:cs="Times New Roman"/>
+          <w:b/>
+          <w:bCs/>
+          <w:noProof/>
+          <w:szCs w:val="24"/>
+        </w:rPr>
+        <w:drawing>
+          <wp:inline distT="0" distB="0" distL="0" distR="0" wp14:anchorId="1A23F229" wp14:editId="20A2A89A">
+            <wp:extent cx="5932805" cy="182880"/>
+            <wp:effectExtent l="0" t="0" r="0" b="0"/>
+            <wp:docPr id="15" name="Picture 15"/>
+            <wp:cNvGraphicFramePr>
+              <a:graphicFrameLocks xmlns:a="http://schemas.openxmlformats.org/drawingml/2006/main" noChangeAspect="1"/>
+            </wp:cNvGraphicFramePr>
+            <a:graphic xmlns:a="http://schemas.openxmlformats.org/drawingml/2006/main">
+              <a:graphicData uri="http://schemas.openxmlformats.org/drawingml/2006/picture">
+                <pic:pic xmlns:pic="http://schemas.openxmlformats.org/drawingml/2006/picture">
+                  <pic:nvPicPr>
+                    <pic:cNvPr id="0" name="Picture 8"/>
+                    <pic:cNvPicPr>
+                      <a:picLocks noChangeAspect="1" noChangeArrowheads="1"/>
+                    </pic:cNvPicPr>
+                  </pic:nvPicPr>
+                  <pic:blipFill>
+                    <a:blip r:embed="rId13">
+                      <a:extLst>
+                        <a:ext uri="{28A0092B-C50C-407E-A947-70E740481C1C}">
+                          <a14:useLocalDpi xmlns:a14="http://schemas.microsoft.com/office/drawing/2010/main" val="0"/>
+                        </a:ext>
+                      </a:extLst>
+                    </a:blip>
+                    <a:srcRect/>
+                    <a:stretch>
+                      <a:fillRect/>
+                    </a:stretch>
+                  </pic:blipFill>
+                  <pic:spPr bwMode="auto">
+                    <a:xfrm>
+                      <a:off x="0" y="0"/>
+                      <a:ext cx="5932805" cy="182880"/>
+                    </a:xfrm>
+                    <a:prstGeom prst="rect">
+                      <a:avLst/>
+                    </a:prstGeom>
+                    <a:noFill/>
+                    <a:ln>
+                      <a:noFill/>
+                    </a:ln>
+                  </pic:spPr>
+                </pic:pic>
+              </a:graphicData>
+            </a:graphic>
+          </wp:inline>
+        </w:drawing>
+      </w:r>
+    </w:p>
+    <w:p>
+      <w:pPr>
+        <w:jc w:val="center"/>
+        <w:rPr>
+          <w:rFonts w:ascii="Daytona Light" w:hAnsi="Daytona Light" w:cs="Times New Roman"/>
+          <w:b/>
+          <w:bCs/>
+          <w:szCs w:val="24"/>
+        </w:rPr>
+      </w:pPr>
+    </w:p>
+    <w:p>
+      <w:pPr>
+        <w:jc w:val="center"/>
+        <w:rPr>
+          <w:rFonts w:ascii="Daytona Light" w:hAnsi="Daytona Light" w:cs="Times New Roman"/>
+          <w:b/>
+          <w:bCs/>
+          <w:szCs w:val="24"/>
+        </w:rPr>
+      </w:pPr>
+      <w:r>
+        <w:rPr>
+          <w:rFonts w:ascii="Daytona Light" w:hAnsi="Daytona Light" w:cs="Times New Roman"/>
+          <w:b/>
+          <w:bCs/>
+          <w:noProof/>
+          <w:szCs w:val="24"/>
+        </w:rPr>
+        <w:drawing>
+          <wp:inline distT="0" distB="0" distL="0" distR="0" wp14:anchorId="2947C08B" wp14:editId="17E38CA0">
+            <wp:extent cx="5939790" cy="482600"/>
+            <wp:effectExtent l="0" t="0" r="0" b="0"/>
+            <wp:docPr id="11" name="Picture 11"/>
+            <wp:cNvGraphicFramePr>
+              <a:graphicFrameLocks xmlns:a="http://schemas.openxmlformats.org/drawingml/2006/main" noChangeAspect="1"/>
+            </wp:cNvGraphicFramePr>
+            <a:graphic xmlns:a="http://schemas.openxmlformats.org/drawingml/2006/main">
+              <a:graphicData uri="http://schemas.openxmlformats.org/drawingml/2006/picture">
+                <pic:pic xmlns:pic="http://schemas.openxmlformats.org/drawingml/2006/picture">
+                  <pic:nvPicPr>
+                    <pic:cNvPr id="0" name="Picture 7"/>
+                    <pic:cNvPicPr>
+                      <a:picLocks noChangeAspect="1" noChangeArrowheads="1"/>
+                    </pic:cNvPicPr>
+                  </pic:nvPicPr>
+                  <pic:blipFill>
+                    <a:blip r:embed="rId14">
+                      <a:extLst>
+                        <a:ext uri="{28A0092B-C50C-407E-A947-70E740481C1C}">
+                          <a14:useLocalDpi xmlns:a14="http://schemas.microsoft.com/office/drawing/2010/main" val="0"/>
+                        </a:ext>
+                      </a:extLst>
+                    </a:blip>
+                    <a:srcRect/>
+                    <a:stretch>
+                      <a:fillRect/>
+                    </a:stretch>
+                  </pic:blipFill>
+                  <pic:spPr bwMode="auto">
+                    <a:xfrm>
+                      <a:off x="0" y="0"/>
+                      <a:ext cx="5939790" cy="482600"/>
+                    </a:xfrm>
+                    <a:prstGeom prst="rect">
+                      <a:avLst/>
+                    </a:prstGeom>
+                    <a:noFill/>
+                    <a:ln>
+                      <a:noFill/>
+                    </a:ln>
+                  </pic:spPr>
+                </pic:pic>
+              </a:graphicData>
+            </a:graphic>
+          </wp:inline>
+        </w:drawing>
+      </w:r>
+    </w:p>
+    <w:p>
+      <w:pPr>
+        <w:jc w:val="center"/>
+        <w:rPr>
+          <w:rFonts w:ascii="Daytona Light" w:hAnsi="Daytona Light" w:cs="Times New Roman"/>
+          <w:b/>
+          <w:bCs/>
+          <w:szCs w:val="24"/>
+        </w:rPr>
+      </w:pPr>
+    </w:p>
+    <w:p>
+      <w:pPr>
+        <w:jc w:val="center"/>
+        <w:rPr>
+          <w:rFonts w:ascii="Daytona Light" w:hAnsi="Daytona Light" w:cs="Times New Roman"/>
+          <w:b/>
+          <w:bCs/>
+          <w:szCs w:val="24"/>
+        </w:rPr>
+      </w:pPr>
+      <w:r>
+        <w:rPr>
+          <w:rFonts w:ascii="Daytona Light" w:hAnsi="Daytona Light" w:cs="Times New Roman"/>
+          <w:b/>
+          <w:bCs/>
+          <w:noProof/>
+          <w:szCs w:val="24"/>
+        </w:rPr>
+        <w:drawing>
+          <wp:inline distT="0" distB="0" distL="0" distR="0" wp14:anchorId="03E64530" wp14:editId="7D0A5ED2">
+            <wp:extent cx="5932805" cy="182880"/>
+            <wp:effectExtent l="0" t="0" r="0" b="0"/>
+            <wp:docPr id="16" name="Picture 16"/>
+            <wp:cNvGraphicFramePr>
+              <a:graphicFrameLocks xmlns:a="http://schemas.openxmlformats.org/drawingml/2006/main" noChangeAspect="1"/>
+            </wp:cNvGraphicFramePr>
+            <a:graphic xmlns:a="http://schemas.openxmlformats.org/drawingml/2006/main">
+              <a:graphicData uri="http://schemas.openxmlformats.org/drawingml/2006/picture">
+                <pic:pic xmlns:pic="http://schemas.openxmlformats.org/drawingml/2006/picture">
+                  <pic:nvPicPr>
+                    <pic:cNvPr id="0" name="Picture 9"/>
+                    <pic:cNvPicPr>
+                      <a:picLocks noChangeAspect="1" noChangeArrowheads="1"/>
+                    </pic:cNvPicPr>
+                  </pic:nvPicPr>
+                  <pic:blipFill>
+                    <a:blip r:embed="rId13">
+                      <a:extLst>
+                        <a:ext uri="{28A0092B-C50C-407E-A947-70E740481C1C}">
+                          <a14:useLocalDpi xmlns:a14="http://schemas.microsoft.com/office/drawing/2010/main" val="0"/>
+                        </a:ext>
+                      </a:extLst>
+                    </a:blip>
+                    <a:srcRect/>
+                    <a:stretch>
+                      <a:fillRect/>
+                    </a:stretch>
+                  </pic:blipFill>
+                  <pic:spPr bwMode="auto">
+                    <a:xfrm>
+                      <a:off x="0" y="0"/>
+                      <a:ext cx="5932805" cy="182880"/>
+                    </a:xfrm>
+                    <a:prstGeom prst="rect">
+                      <a:avLst/>
+                    </a:prstGeom>
+                    <a:noFill/>
+                    <a:ln>
+                      <a:noFill/>
+                    </a:ln>
+                  </pic:spPr>
+                </pic:pic>
+              </a:graphicData>
+            </a:graphic>
+          </wp:inline>
+        </w:drawing>
+      </w:r>
+    </w:p>
+    <w:p>
+      <w:pPr>
+        <w:rPr>
+          <w:rFonts w:ascii="Daytona Light" w:hAnsi="Daytona Light" w:cs="Times New Roman"/>
+          <w:b/>
+          <w:bCs/>
+          <w:szCs w:val="24"/>
+        </w:rPr>
+      </w:pPr>
+    </w:p>
+    <w:p>
+      <w:pPr>
+        <w:rPr>
+          <w:rFonts w:ascii="Daytona Light" w:hAnsi="Daytona Light" w:cs="Times New Roman"/>
+          <w:b/>
+          <w:bCs/>
+          <w:szCs w:val="24"/>
+        </w:rPr>
+      </w:pPr>
+      <w:r>
+        <w:rPr>
+          <w:rFonts w:ascii="Daytona Light" w:hAnsi="Daytona Light" w:cs="Times New Roman"/>
+          <w:b/>
+          <w:bCs/>
+          <w:noProof/>
+          <w:szCs w:val="24"/>
+        </w:rPr>
+        <w:drawing>
+          <wp:inline distT="0" distB="0" distL="0" distR="0" wp14:anchorId="7A8FA719" wp14:editId="2B8821C4">
+            <wp:extent cx="5939790" cy="1002030"/>
+            <wp:effectExtent l="0" t="0" r="0" b="0"/>
+            <wp:docPr id="17" name="Picture 17"/>
+            <wp:cNvGraphicFramePr>
+              <a:graphicFrameLocks xmlns:a="http://schemas.openxmlformats.org/drawingml/2006/main" noChangeAspect="1"/>
+            </wp:cNvGraphicFramePr>
+            <a:graphic xmlns:a="http://schemas.openxmlformats.org/drawingml/2006/main">
+              <a:graphicData uri="http://schemas.openxmlformats.org/drawingml/2006/picture">
+                <pic:pic xmlns:pic="http://schemas.openxmlformats.org/drawingml/2006/picture">
+                  <pic:nvPicPr>
+                    <pic:cNvPr id="0" name="Picture 10"/>
+                    <pic:cNvPicPr>
+                      <a:picLocks noChangeAspect="1" noChangeArrowheads="1"/>
+                    </pic:cNvPicPr>
+                  </pic:nvPicPr>
+                  <pic:blipFill>
+                    <a:blip r:embed="rId15">
+                      <a:extLst>
+                        <a:ext uri="{28A0092B-C50C-407E-A947-70E740481C1C}">
+                          <a14:useLocalDpi xmlns:a14="http://schemas.microsoft.com/office/drawing/2010/main" val="0"/>
+                        </a:ext>
+                      </a:extLst>
+                    </a:blip>
+                    <a:srcRect/>
+                    <a:stretch>
+                      <a:fillRect/>
+                    </a:stretch>
+                  </pic:blipFill>
+                  <pic:spPr bwMode="auto">
+                    <a:xfrm>
+                      <a:off x="0" y="0"/>
+                      <a:ext cx="5939790" cy="1002030"/>
+                    </a:xfrm>
+                    <a:prstGeom prst="rect">
+                      <a:avLst/>
+                    </a:prstGeom>
+                    <a:noFill/>
+                    <a:ln>
+                      <a:noFill/>
+                    </a:ln>
+                  </pic:spPr>
+                </pic:pic>
+              </a:graphicData>
+            </a:graphic>
+          </wp:inline>
+        </w:drawing>
+      </w:r>
+    </w:p>
+    <w:p>
+      <w:pPr>
+        <w:rPr>
+          <w:rFonts w:ascii="Daytona Light" w:hAnsi="Daytona Light" w:cs="Times New Roman"/>
+          <w:b/>
+          <w:bCs/>
+          <w:szCs w:val="24"/>
+        </w:rPr>
+      </w:pPr>
+    </w:p>
+    <w:p>
+      <w:pPr>
+        <w:jc w:val="center"/>
+        <w:rPr>
+          <w:rFonts w:ascii="Daytona Light" w:hAnsi="Daytona Light" w:cs="Times New Roman"/>
+          <w:b/>
+          <w:bCs/>
+          <w:szCs w:val="24"/>
+        </w:rPr>
+      </w:pPr>
+      <w:r>
+        <w:rPr>
+          <w:rFonts w:ascii="Daytona Light" w:hAnsi="Daytona Light" w:cs="Times New Roman"/>
+          <w:b/>
+          <w:bCs/>
+          <w:noProof/>
+          <w:szCs w:val="24"/>
+        </w:rPr>
+        <w:drawing>
+          <wp:inline distT="0" distB="0" distL="0" distR="0" wp14:anchorId="7F5CFD1B" wp14:editId="3D0879D1">
+            <wp:extent cx="5939790" cy="146050"/>
+            <wp:effectExtent l="0" t="0" r="0" b="0"/>
+            <wp:docPr id="19" name="Picture 19"/>
+            <wp:cNvGraphicFramePr>
+              <a:graphicFrameLocks xmlns:a="http://schemas.openxmlformats.org/drawingml/2006/main" noChangeAspect="1"/>
+            </wp:cNvGraphicFramePr>
+            <a:graphic xmlns:a="http://schemas.openxmlformats.org/drawingml/2006/main">
+              <a:graphicData uri="http://schemas.openxmlformats.org/drawingml/2006/picture">
+                <pic:pic xmlns:pic="http://schemas.openxmlformats.org/drawingml/2006/picture">
+                  <pic:nvPicPr>
+                    <pic:cNvPr id="0" name="Picture 12"/>
+                    <pic:cNvPicPr>
+                      <a:picLocks noChangeAspect="1" noChangeArrowheads="1"/>
+                    </pic:cNvPicPr>
+                  </pic:nvPicPr>
+                  <pic:blipFill>
+                    <a:blip r:embed="rId16">
+                      <a:extLst>
+                        <a:ext uri="{28A0092B-C50C-407E-A947-70E740481C1C}">
+                          <a14:useLocalDpi xmlns:a14="http://schemas.microsoft.com/office/drawing/2010/main" val="0"/>
+                        </a:ext>
+                      </a:extLst>
+                    </a:blip>
+                    <a:srcRect/>
+                    <a:stretch>
+                      <a:fillRect/>
+                    </a:stretch>
+                  </pic:blipFill>
+                  <pic:spPr bwMode="auto">
+                    <a:xfrm>
+                      <a:off x="0" y="0"/>
+                      <a:ext cx="5939790" cy="146050"/>
+                    </a:xfrm>
+                    <a:prstGeom prst="rect">
+                      <a:avLst/>
+                    </a:prstGeom>
+                    <a:noFill/>
+                    <a:ln>
+                      <a:noFill/>
+                    </a:ln>
+                  </pic:spPr>
+                </pic:pic>
+              </a:graphicData>
+            </a:graphic>
+          </wp:inline>
+        </w:drawing>
+      </w:r>
+    </w:p>
+    <w:p>
+      <w:pPr>
+        <w:jc w:val="center"/>
+        <w:rPr>
+          <w:rFonts w:ascii="Daytona Light" w:hAnsi="Daytona Light" w:cs="Times New Roman"/>
+          <w:b/>
+          <w:bCs/>
+          <w:sz w:val="28"/>
+          <w:szCs w:val="28"/>
+        </w:rPr>
+      </w:pPr>
+      <w:r>
+        <w:rPr>
+          <w:rFonts w:ascii="Daytona Light" w:hAnsi="Daytona Light" w:cs="Times New Roman"/>
+          <w:b/>
+          <w:bCs/>
+          <w:noProof/>
+          <w:sz w:val="28"/>
+          <w:szCs w:val="28"/>
+        </w:rPr>
+        <w:lastRenderedPageBreak/>
+        <w:drawing>
+          <wp:inline distT="0" distB="0" distL="0" distR="0" wp14:anchorId="77CCBA9F" wp14:editId="45726997">
+            <wp:extent cx="5939790" cy="1397000"/>
+            <wp:effectExtent l="0" t="0" r="0" b="0"/>
+            <wp:docPr id="20" name="Picture 20"/>
+            <wp:cNvGraphicFramePr>
+              <a:graphicFrameLocks xmlns:a="http://schemas.openxmlformats.org/drawingml/2006/main" noChangeAspect="1"/>
+            </wp:cNvGraphicFramePr>
+            <a:graphic xmlns:a="http://schemas.openxmlformats.org/drawingml/2006/main">
+              <a:graphicData uri="http://schemas.openxmlformats.org/drawingml/2006/picture">
+                <pic:pic xmlns:pic="http://schemas.openxmlformats.org/drawingml/2006/picture">
+                  <pic:nvPicPr>
+                    <pic:cNvPr id="0" name="Picture 13"/>
+                    <pic:cNvPicPr>
+                      <a:picLocks noChangeAspect="1" noChangeArrowheads="1"/>
+                    </pic:cNvPicPr>
+                  </pic:nvPicPr>
+                  <pic:blipFill>
+                    <a:blip r:embed="rId17">
+                      <a:extLst>
+                        <a:ext uri="{28A0092B-C50C-407E-A947-70E740481C1C}">
+                          <a14:useLocalDpi xmlns:a14="http://schemas.microsoft.com/office/drawing/2010/main" val="0"/>
+                        </a:ext>
+                      </a:extLst>
+                    </a:blip>
+                    <a:srcRect/>
+                    <a:stretch>
+                      <a:fillRect/>
+                    </a:stretch>
+                  </pic:blipFill>
+                  <pic:spPr bwMode="auto">
+                    <a:xfrm>
+                      <a:off x="0" y="0"/>
+                      <a:ext cx="5939790" cy="1397000"/>
+                    </a:xfrm>
+                    <a:prstGeom prst="rect">
+                      <a:avLst/>
+                    </a:prstGeom>
+                    <a:noFill/>
+                    <a:ln>
+                      <a:noFill/>
+                    </a:ln>
+                  </pic:spPr>
+                </pic:pic>
+              </a:graphicData>
+            </a:graphic>
+          </wp:inline>
+        </w:drawing>
+      </w:r>
+    </w:p>
+    <w:p>
+      <w:pPr>
+        <w:jc w:val="center"/>
+        <w:rPr>
+          <w:rFonts w:ascii="Daytona Light" w:hAnsi="Daytona Light" w:cs="Times New Roman"/>
+          <w:b/>
+          <w:bCs/>
+          <w:sz w:val="28"/>
+          <w:szCs w:val="28"/>
+        </w:rPr>
+      </w:pPr>
+    </w:p>
+    <w:p>
+      <w:pPr>
+        <w:jc w:val="center"/>
+        <w:rPr>
+          <w:rFonts w:ascii="Daytona Light" w:hAnsi="Daytona Light" w:cs="Times New Roman"/>
+          <w:b/>
+          <w:bCs/>
+          <w:szCs w:val="24"/>
+        </w:rPr>
+      </w:pPr>
+      <w:r>
+        <w:rPr>
+          <w:rFonts w:ascii="Daytona Light" w:hAnsi="Daytona Light" w:cs="Times New Roman"/>
+          <w:b/>
+          <w:bCs/>
+          <w:noProof/>
+          <w:szCs w:val="24"/>
+        </w:rPr>
+        <w:drawing>
+          <wp:inline distT="0" distB="0" distL="0" distR="0" wp14:anchorId="61480C01" wp14:editId="74624098">
+            <wp:extent cx="5939790" cy="160655"/>
+            <wp:effectExtent l="0" t="0" r="0" b="0"/>
+            <wp:docPr id="21" name="Picture 21"/>
+            <wp:cNvGraphicFramePr>
+              <a:graphicFrameLocks xmlns:a="http://schemas.openxmlformats.org/drawingml/2006/main" noChangeAspect="1"/>
+            </wp:cNvGraphicFramePr>
+            <a:graphic xmlns:a="http://schemas.openxmlformats.org/drawingml/2006/main">
+              <a:graphicData uri="http://schemas.openxmlformats.org/drawingml/2006/picture">
+                <pic:pic xmlns:pic="http://schemas.openxmlformats.org/drawingml/2006/picture">
+                  <pic:nvPicPr>
+                    <pic:cNvPr id="0" name="Picture 14"/>
+                    <pic:cNvPicPr>
+                      <a:picLocks noChangeAspect="1" noChangeArrowheads="1"/>
+                    </pic:cNvPicPr>
+                  </pic:nvPicPr>
+                  <pic:blipFill>
+                    <a:blip r:embed="rId18">
+                      <a:extLst>
+                        <a:ext uri="{28A0092B-C50C-407E-A947-70E740481C1C}">
+                          <a14:useLocalDpi xmlns:a14="http://schemas.microsoft.com/office/drawing/2010/main" val="0"/>
+                        </a:ext>
+                      </a:extLst>
+                    </a:blip>
+                    <a:srcRect/>
+                    <a:stretch>
+                      <a:fillRect/>
+                    </a:stretch>
+                  </pic:blipFill>
+                  <pic:spPr bwMode="auto">
+                    <a:xfrm>
+                      <a:off x="0" y="0"/>
+                      <a:ext cx="5939790" cy="160655"/>
+                    </a:xfrm>
+                    <a:prstGeom prst="rect">
+                      <a:avLst/>
+                    </a:prstGeom>
+                    <a:noFill/>
+                    <a:ln>
+                      <a:noFill/>
+                    </a:ln>
+                  </pic:spPr>
+                </pic:pic>
+              </a:graphicData>
+            </a:graphic>
+          </wp:inline>
+        </w:drawing>
+      </w:r>
+    </w:p>
+    <w:p>
+      <w:pPr>
+        <w:jc w:val="center"/>
+        <w:rPr>
+          <w:rFonts w:ascii="Daytona Light" w:hAnsi="Daytona Light" w:cs="Times New Roman"/>
+          <w:b/>
+          <w:bCs/>
+          <w:szCs w:val="24"/>
+        </w:rPr>
+      </w:pPr>
+    </w:p>
+    <w:p>
+      <w:pPr>
+        <w:jc w:val="center"/>
+        <w:rPr>
+          <w:rFonts w:ascii="Daytona Light" w:hAnsi="Daytona Light" w:cs="Times New Roman"/>
+          <w:b/>
+          <w:bCs/>
+          <w:szCs w:val="24"/>
+        </w:rPr>
+      </w:pPr>
+      <w:r>
+        <w:rPr>
+          <w:rFonts w:ascii="Daytona Light" w:hAnsi="Daytona Light" w:cs="Times New Roman"/>
+          <w:b/>
+          <w:bCs/>
+          <w:noProof/>
+          <w:szCs w:val="24"/>
+        </w:rPr>
+        <w:drawing>
+          <wp:inline distT="0" distB="0" distL="0" distR="0" wp14:anchorId="7038B5DF" wp14:editId="6189E36C">
+            <wp:extent cx="5932805" cy="1294765"/>
+            <wp:effectExtent l="0" t="0" r="0" b="0"/>
+            <wp:docPr id="22" name="Picture 22"/>
+            <wp:cNvGraphicFramePr>
+              <a:graphicFrameLocks xmlns:a="http://schemas.openxmlformats.org/drawingml/2006/main" noChangeAspect="1"/>
+            </wp:cNvGraphicFramePr>
+            <a:graphic xmlns:a="http://schemas.openxmlformats.org/drawingml/2006/main">
+              <a:graphicData uri="http://schemas.openxmlformats.org/drawingml/2006/picture">
+                <pic:pic xmlns:pic="http://schemas.openxmlformats.org/drawingml/2006/picture">
+                  <pic:nvPicPr>
+                    <pic:cNvPr id="0" name="Picture 15"/>
+                    <pic:cNvPicPr>
+                      <a:picLocks noChangeAspect="1" noChangeArrowheads="1"/>
+                    </pic:cNvPicPr>
+                  </pic:nvPicPr>
+                  <pic:blipFill>
+                    <a:blip r:embed="rId19">
+                      <a:extLst>
+                        <a:ext uri="{28A0092B-C50C-407E-A947-70E740481C1C}">
+                          <a14:useLocalDpi xmlns:a14="http://schemas.microsoft.com/office/drawing/2010/main" val="0"/>
+                        </a:ext>
+                      </a:extLst>
+                    </a:blip>
+                    <a:srcRect/>
+                    <a:stretch>
+                      <a:fillRect/>
+                    </a:stretch>
+                  </pic:blipFill>
+                  <pic:spPr bwMode="auto">
+                    <a:xfrm>
+                      <a:off x="0" y="0"/>
+                      <a:ext cx="5932805" cy="1294765"/>
+                    </a:xfrm>
+                    <a:prstGeom prst="rect">
+                      <a:avLst/>
+                    </a:prstGeom>
+                    <a:noFill/>
+                    <a:ln>
+                      <a:noFill/>
+                    </a:ln>
+                  </pic:spPr>
+                </pic:pic>
+              </a:graphicData>
+            </a:graphic>
+          </wp:inline>
+        </w:drawing>
+      </w:r>
+    </w:p>
+    <w:p>
+      <w:pPr>
+        <w:rPr>
+          <w:rFonts w:ascii="Daytona Light" w:hAnsi="Daytona Light" w:cs="Times New Roman"/>
+          <w:b/>
+          <w:bCs/>
+          <w:szCs w:val="24"/>
+        </w:rPr>
+      </w:pPr>
+    </w:p>
+    <w:p>
+      <w:pPr>
+        <w:jc w:val="center"/>
+        <w:rPr>
+          <w:rFonts w:ascii="Daytona Light" w:hAnsi="Daytona Light" w:cs="Times New Roman"/>
+          <w:b/>
+          <w:bCs/>
+          <w:szCs w:val="24"/>
+        </w:rPr>
+      </w:pPr>
+      <w:r>
+        <w:rPr>
+          <w:rFonts w:ascii="Daytona Light" w:hAnsi="Daytona Light" w:cs="Times New Roman"/>
+          <w:b/>
+          <w:bCs/>
+          <w:noProof/>
+          <w:szCs w:val="24"/>
+        </w:rPr>
+        <w:drawing>
+          <wp:inline distT="0" distB="0" distL="0" distR="0" wp14:anchorId="65FCE774" wp14:editId="03D12178">
+            <wp:extent cx="5939790" cy="511810"/>
+            <wp:effectExtent l="0" t="0" r="0" b="0"/>
+            <wp:docPr id="24" name="Picture 24"/>
+            <wp:cNvGraphicFramePr>
+              <a:graphicFrameLocks xmlns:a="http://schemas.openxmlformats.org/drawingml/2006/main" noChangeAspect="1"/>
+            </wp:cNvGraphicFramePr>
+            <a:graphic xmlns:a="http://schemas.openxmlformats.org/drawingml/2006/main">
+              <a:graphicData uri="http://schemas.openxmlformats.org/drawingml/2006/picture">
+                <pic:pic xmlns:pic="http://schemas.openxmlformats.org/drawingml/2006/picture">
+                  <pic:nvPicPr>
+                    <pic:cNvPr id="0" name="Picture 17"/>
+                    <pic:cNvPicPr>
+                      <a:picLocks noChangeAspect="1" noChangeArrowheads="1"/>
+                    </pic:cNvPicPr>
+                  </pic:nvPicPr>
+                  <pic:blipFill>
+                    <a:blip r:embed="rId20">
+                      <a:extLst>
+                        <a:ext uri="{28A0092B-C50C-407E-A947-70E740481C1C}">
+                          <a14:useLocalDpi xmlns:a14="http://schemas.microsoft.com/office/drawing/2010/main" val="0"/>
+                        </a:ext>
+                      </a:extLst>
+                    </a:blip>
+                    <a:srcRect/>
+                    <a:stretch>
+                      <a:fillRect/>
+                    </a:stretch>
+                  </pic:blipFill>
+                  <pic:spPr bwMode="auto">
+                    <a:xfrm>
+                      <a:off x="0" y="0"/>
+                      <a:ext cx="5939790" cy="511810"/>
+                    </a:xfrm>
+                    <a:prstGeom prst="rect">
+                      <a:avLst/>
+                    </a:prstGeom>
+                    <a:noFill/>
+                    <a:ln>
+                      <a:noFill/>
+                    </a:ln>
+                  </pic:spPr>
+                </pic:pic>
+              </a:graphicData>
+            </a:graphic>
+          </wp:inline>
+        </w:drawing>
+      </w:r>
+    </w:p>
+    <w:p>
+      <w:pPr>
+        <w:jc w:val="center"/>
+        <w:rPr>
+          <w:rFonts w:ascii="Daytona Light" w:hAnsi="Daytona Light" w:cs="Times New Roman"/>
+          <w:b/>
+          <w:bCs/>
+          <w:szCs w:val="24"/>
+        </w:rPr>
+      </w:pPr>
+    </w:p>
+    <w:p>
+      <w:pPr>
+        <w:rPr>
+          <w:rFonts w:ascii="Daytona Light" w:hAnsi="Daytona Light" w:cs="Times New Roman"/>
+          <w:b/>
+          <w:bCs/>
+          <w:szCs w:val="24"/>
+        </w:rPr>
+      </w:pPr>
+      <w:r>
+        <w:rPr>
+          <w:rFonts w:ascii="Daytona Light" w:hAnsi="Daytona Light" w:cs="Times New Roman"/>
+          <w:b/>
+          <w:bCs/>
+          <w:noProof/>
+          <w:szCs w:val="24"/>
+        </w:rPr>
+        <w:drawing>
+          <wp:inline distT="0" distB="0" distL="0" distR="0" wp14:anchorId="01FACF0F" wp14:editId="42632333">
+            <wp:extent cx="4242816" cy="1473691"/>
+            <wp:effectExtent l="0" t="0" r="0" b="0"/>
+            <wp:docPr id="25" name="Picture 25"/>
+            <wp:cNvGraphicFramePr>
+              <a:graphicFrameLocks xmlns:a="http://schemas.openxmlformats.org/drawingml/2006/main" noChangeAspect="1"/>
+            </wp:cNvGraphicFramePr>
+            <a:graphic xmlns:a="http://schemas.openxmlformats.org/drawingml/2006/main">
+              <a:graphicData uri="http://schemas.openxmlformats.org/drawingml/2006/picture">
+                <pic:pic xmlns:pic="http://schemas.openxmlformats.org/drawingml/2006/picture">
+                  <pic:nvPicPr>
+                    <pic:cNvPr id="0" name="Picture 18"/>
+                    <pic:cNvPicPr>
+                      <a:picLocks noChangeAspect="1" noChangeArrowheads="1"/>
+                    </pic:cNvPicPr>
+                  </pic:nvPicPr>
+                  <pic:blipFill>
+                    <a:blip r:embed="rId21">
+                      <a:extLst>
+                        <a:ext uri="{28A0092B-C50C-407E-A947-70E740481C1C}">
+                          <a14:useLocalDpi xmlns:a14="http://schemas.microsoft.com/office/drawing/2010/main" val="0"/>
+                        </a:ext>
+                      </a:extLst>
+                    </a:blip>
+                    <a:srcRect/>
+                    <a:stretch>
+                      <a:fillRect/>
+                    </a:stretch>
+                  </pic:blipFill>
+                  <pic:spPr bwMode="auto">
+                    <a:xfrm>
+                      <a:off x="0" y="0"/>
+                      <a:ext cx="4242816" cy="1473691"/>
+                    </a:xfrm>
+                    <a:prstGeom prst="rect">
+                      <a:avLst/>
+                    </a:prstGeom>
+                    <a:noFill/>
+                    <a:ln>
+                      <a:noFill/>
+                    </a:ln>
+                  </pic:spPr>
+                </pic:pic>
+              </a:graphicData>
+            </a:graphic>
+          </wp:inline>
+        </w:drawing>
+      </w:r>
+    </w:p>
+    <w:p>
+      <w:pPr>
+        <w:rPr>
+          <w:rFonts w:ascii="Daytona Light" w:hAnsi="Daytona Light" w:cs="Times New Roman"/>
+          <w:b/>
+          <w:bCs/>
+          <w:szCs w:val="24"/>
+        </w:rPr>
+      </w:pPr>
+    </w:p>
+    <w:p>
+      <w:pPr>
+        <w:rPr>
+          <w:rFonts w:ascii="Daytona Light" w:hAnsi="Daytona Light" w:cs="Times New Roman"/>
+          <w:b/>
+          <w:bCs/>
+          <w:szCs w:val="24"/>
+        </w:rPr>
+      </w:pPr>
+      <w:r>
+        <w:rPr>
+          <w:rFonts w:ascii="Daytona Light" w:hAnsi="Daytona Light" w:cs="Times New Roman"/>
+          <w:b/>
+          <w:bCs/>
+          <w:noProof/>
+          <w:szCs w:val="24"/>
+        </w:rPr>
+        <w:drawing>
+          <wp:inline distT="0" distB="0" distL="0" distR="0" wp14:anchorId="1F7F9630" wp14:editId="5DA58A9E">
+            <wp:extent cx="5939790" cy="190500"/>
+            <wp:effectExtent l="0" t="0" r="0" b="0"/>
+            <wp:docPr id="26" name="Picture 26"/>
+            <wp:cNvGraphicFramePr>
+              <a:graphicFrameLocks xmlns:a="http://schemas.openxmlformats.org/drawingml/2006/main" noChangeAspect="1"/>
+            </wp:cNvGraphicFramePr>
+            <a:graphic xmlns:a="http://schemas.openxmlformats.org/drawingml/2006/main">
+              <a:graphicData uri="http://schemas.openxmlformats.org/drawingml/2006/picture">
+                <pic:pic xmlns:pic="http://schemas.openxmlformats.org/drawingml/2006/picture">
+                  <pic:nvPicPr>
+                    <pic:cNvPr id="0" name="Picture 19"/>
+                    <pic:cNvPicPr>
+                      <a:picLocks noChangeAspect="1" noChangeArrowheads="1"/>
+                    </pic:cNvPicPr>
+                  </pic:nvPicPr>
+                  <pic:blipFill>
+                    <a:blip r:embed="rId22">
+                      <a:extLst>
+                        <a:ext uri="{28A0092B-C50C-407E-A947-70E740481C1C}">
+                          <a14:useLocalDpi xmlns:a14="http://schemas.microsoft.com/office/drawing/2010/main" val="0"/>
+                        </a:ext>
+                      </a:extLst>
+                    </a:blip>
+                    <a:srcRect/>
+                    <a:stretch>
+                      <a:fillRect/>
+                    </a:stretch>
+                  </pic:blipFill>
+                  <pic:spPr bwMode="auto">
+                    <a:xfrm>
+                      <a:off x="0" y="0"/>
+                      <a:ext cx="5939790" cy="190500"/>
+                    </a:xfrm>
+                    <a:prstGeom prst="rect">
+                      <a:avLst/>
+                    </a:prstGeom>
+                    <a:noFill/>
+                    <a:ln>
+                      <a:noFill/>
+                    </a:ln>
+                  </pic:spPr>
+                </pic:pic>
+              </a:graphicData>
+            </a:graphic>
+          </wp:inline>
+        </w:drawing>
+      </w:r>
+    </w:p>
+    <w:p>
+      <w:pPr>
+        <w:rPr>
+          <w:rFonts w:ascii="Daytona Light" w:hAnsi="Daytona Light" w:cs="Times New Roman"/>
+          <w:b/>
+          <w:bCs/>
+          <w:szCs w:val="24"/>
+        </w:rPr>
+      </w:pPr>
+    </w:p>
+    <w:p>
+      <w:pPr>
+        <w:rPr>
+          <w:rFonts w:ascii="Daytona Light" w:hAnsi="Daytona Light" w:cs="Times New Roman"/>
+          <w:b/>
+          <w:bCs/>
+          <w:szCs w:val="24"/>
+        </w:rPr>
+      </w:pPr>
+      <w:r>
+        <w:rPr>
+          <w:rFonts w:ascii="Daytona Light" w:hAnsi="Daytona Light" w:cs="Times New Roman"/>
+          <w:b/>
+          <w:bCs/>
+          <w:noProof/>
+          <w:szCs w:val="24"/>
+        </w:rPr>
+        <w:drawing>
+          <wp:inline distT="0" distB="0" distL="0" distR="0" wp14:anchorId="19A07C49" wp14:editId="49776D22">
+            <wp:extent cx="5939790" cy="621665"/>
+            <wp:effectExtent l="0" t="0" r="0" b="0"/>
+            <wp:docPr id="27" name="Picture 27"/>
+            <wp:cNvGraphicFramePr>
+              <a:graphicFrameLocks xmlns:a="http://schemas.openxmlformats.org/drawingml/2006/main" noChangeAspect="1"/>
+            </wp:cNvGraphicFramePr>
+            <a:graphic xmlns:a="http://schemas.openxmlformats.org/drawingml/2006/main">
+              <a:graphicData uri="http://schemas.openxmlformats.org/drawingml/2006/picture">
+                <pic:pic xmlns:pic="http://schemas.openxmlformats.org/drawingml/2006/picture">
+                  <pic:nvPicPr>
+                    <pic:cNvPr id="0" name="Picture 20"/>
+                    <pic:cNvPicPr>
+                      <a:picLocks noChangeAspect="1" noChangeArrowheads="1"/>
+                    </pic:cNvPicPr>
+                  </pic:nvPicPr>
+                  <pic:blipFill>
+                    <a:blip r:embed="rId23">
+                      <a:extLst>
+                        <a:ext uri="{28A0092B-C50C-407E-A947-70E740481C1C}">
+                          <a14:useLocalDpi xmlns:a14="http://schemas.microsoft.com/office/drawing/2010/main" val="0"/>
+                        </a:ext>
+                      </a:extLst>
+                    </a:blip>
+                    <a:srcRect/>
+                    <a:stretch>
+                      <a:fillRect/>
+                    </a:stretch>
+                  </pic:blipFill>
+                  <pic:spPr bwMode="auto">
+                    <a:xfrm>
+                      <a:off x="0" y="0"/>
+                      <a:ext cx="5939790" cy="621665"/>
+                    </a:xfrm>
+                    <a:prstGeom prst="rect">
+                      <a:avLst/>
+                    </a:prstGeom>
+                    <a:noFill/>
+                    <a:ln>
+                      <a:noFill/>
+                    </a:ln>
+                  </pic:spPr>
+                </pic:pic>
+              </a:graphicData>
+            </a:graphic>
+          </wp:inline>
+        </w:drawing>
+      </w:r>
+    </w:p>
+    <w:p>
+      <w:pPr>
+        <w:rPr>
+          <w:rFonts w:ascii="Daytona Light" w:hAnsi="Daytona Light" w:cs="Times New Roman"/>
+          <w:b/>
+          <w:bCs/>
+          <w:szCs w:val="24"/>
+        </w:rPr>
+      </w:pPr>
+    </w:p>
+    <w:p>
+      <w:pPr>
+        <w:rPr>
+          <w:rFonts w:ascii="Daytona Light" w:hAnsi="Daytona Light" w:cs="Times New Roman"/>
+          <w:b/>
+          <w:bCs/>
+          <w:szCs w:val="24"/>
+        </w:rPr>
+      </w:pPr>
+      <w:r>
+        <w:rPr>
+          <w:rFonts w:ascii="Daytona Light" w:hAnsi="Daytona Light" w:cs="Times New Roman"/>
+          <w:b/>
+          <w:bCs/>
+          <w:noProof/>
+          <w:szCs w:val="24"/>
+        </w:rPr>
+        <w:drawing>
+          <wp:inline distT="0" distB="0" distL="0" distR="0" wp14:anchorId="62BB96EF" wp14:editId="3B46E3CC">
+            <wp:extent cx="5939790" cy="182880"/>
+            <wp:effectExtent l="0" t="0" r="0" b="0"/>
+            <wp:docPr id="28" name="Picture 28"/>
+            <wp:cNvGraphicFramePr>
+              <a:graphicFrameLocks xmlns:a="http://schemas.openxmlformats.org/drawingml/2006/main" noChangeAspect="1"/>
+            </wp:cNvGraphicFramePr>
+            <a:graphic xmlns:a="http://schemas.openxmlformats.org/drawingml/2006/main">
+              <a:graphicData uri="http://schemas.openxmlformats.org/drawingml/2006/picture">
+                <pic:pic xmlns:pic="http://schemas.openxmlformats.org/drawingml/2006/picture">
+                  <pic:nvPicPr>
+                    <pic:cNvPr id="0" name="Picture 21"/>
+                    <pic:cNvPicPr>
+                      <a:picLocks noChangeAspect="1" noChangeArrowheads="1"/>
+                    </pic:cNvPicPr>
+                  </pic:nvPicPr>
+                  <pic:blipFill>
+                    <a:blip r:embed="rId24">
+                      <a:extLst>
+                        <a:ext uri="{28A0092B-C50C-407E-A947-70E740481C1C}">
+                          <a14:useLocalDpi xmlns:a14="http://schemas.microsoft.com/office/drawing/2010/main" val="0"/>
+                        </a:ext>
+                      </a:extLst>
+                    </a:blip>
+                    <a:srcRect/>
+                    <a:stretch>
+                      <a:fillRect/>
+                    </a:stretch>
+                  </pic:blipFill>
+                  <pic:spPr bwMode="auto">
+                    <a:xfrm>
+                      <a:off x="0" y="0"/>
+                      <a:ext cx="5939790" cy="182880"/>
+                    </a:xfrm>
+                    <a:prstGeom prst="rect">
+                      <a:avLst/>
+                    </a:prstGeom>
+                    <a:noFill/>
+                    <a:ln>
+                      <a:noFill/>
+                    </a:ln>
+                  </pic:spPr>
+                </pic:pic>
+              </a:graphicData>
+            </a:graphic>
+          </wp:inline>
+        </w:drawing>
+      </w:r>
+    </w:p>
+    <w:p>
+      <w:pPr>
+        <w:jc w:val="center"/>
+        <w:rPr>
+          <w:rFonts w:ascii="Daytona Light" w:hAnsi="Daytona Light" w:cs="Times New Roman"/>
+          <w:b/>
+          <w:bCs/>
+          <w:szCs w:val="24"/>
+        </w:rPr>
+      </w:pPr>
+    </w:p>
+    <w:p>
+      <w:pPr>
+        <w:jc w:val="center"/>
+        <w:rPr>
+          <w:rFonts w:ascii="Daytona Light" w:hAnsi="Daytona Light" w:cs="Times New Roman"/>
+          <w:b/>
+          <w:bCs/>
+          <w:szCs w:val="24"/>
+        </w:rPr>
+      </w:pPr>
+    </w:p>
+    <w:p>
+      <w:pPr>
+        <w:jc w:val="center"/>
+        <w:rPr>
+          <w:rFonts w:ascii="Daytona Light" w:hAnsi="Daytona Light" w:cs="Times New Roman"/>
+          <w:b/>
+          <w:bCs/>
+          <w:szCs w:val="24"/>
+        </w:rPr>
+      </w:pPr>
+    </w:p>
+    <w:p>
+      <w:pPr>
+        <w:jc w:val="center"/>
+        <w:rPr>
+          <w:rFonts w:ascii="Daytona Light" w:hAnsi="Daytona Light" w:cs="Times New Roman"/>
+          <w:b/>
+          <w:bCs/>
+          <w:szCs w:val="24"/>
+        </w:rPr>
+      </w:pPr>
+    </w:p>
+    <w:p>
+      <w:pPr>
+        <w:jc w:val="center"/>
+        <w:rPr>
+          <w:rFonts w:ascii="Daytona Light" w:hAnsi="Daytona Light" w:cs="Times New Roman"/>
+          <w:b/>
+          <w:bCs/>
+          <w:szCs w:val="24"/>
+        </w:rPr>
+      </w:pPr>
+      <w:r>
+        <w:rPr>
+          <w:rFonts w:ascii="Daytona Light" w:hAnsi="Daytona Light" w:cs="Times New Roman"/>
+          <w:b/>
+          <w:bCs/>
+          <w:noProof/>
+          <w:szCs w:val="24"/>
+        </w:rPr>
+        <w:lastRenderedPageBreak/>
+        <w:drawing>
+          <wp:inline distT="0" distB="0" distL="0" distR="0" wp14:anchorId="5B252FC9" wp14:editId="232E6335">
+            <wp:extent cx="5932805" cy="519430"/>
+            <wp:effectExtent l="0" t="0" r="0" b="0"/>
+            <wp:docPr id="29" name="Picture 29"/>
+            <wp:cNvGraphicFramePr>
+              <a:graphicFrameLocks xmlns:a="http://schemas.openxmlformats.org/drawingml/2006/main" noChangeAspect="1"/>
+            </wp:cNvGraphicFramePr>
+            <a:graphic xmlns:a="http://schemas.openxmlformats.org/drawingml/2006/main">
+              <a:graphicData uri="http://schemas.openxmlformats.org/drawingml/2006/picture">
+                <pic:pic xmlns:pic="http://schemas.openxmlformats.org/drawingml/2006/picture">
+                  <pic:nvPicPr>
+                    <pic:cNvPr id="0" name="Picture 22"/>
+                    <pic:cNvPicPr>
+                      <a:picLocks noChangeAspect="1" noChangeArrowheads="1"/>
+                    </pic:cNvPicPr>
+                  </pic:nvPicPr>
+                  <pic:blipFill>
+                    <a:blip r:embed="rId25">
+                      <a:extLst>
+                        <a:ext uri="{28A0092B-C50C-407E-A947-70E740481C1C}">
+                          <a14:useLocalDpi xmlns:a14="http://schemas.microsoft.com/office/drawing/2010/main" val="0"/>
+                        </a:ext>
+                      </a:extLst>
+                    </a:blip>
+                    <a:srcRect/>
+                    <a:stretch>
+                      <a:fillRect/>
+                    </a:stretch>
+                  </pic:blipFill>
+                  <pic:spPr bwMode="auto">
+                    <a:xfrm>
+                      <a:off x="0" y="0"/>
+                      <a:ext cx="5932805" cy="519430"/>
+                    </a:xfrm>
+                    <a:prstGeom prst="rect">
+                      <a:avLst/>
+                    </a:prstGeom>
+                    <a:noFill/>
+                    <a:ln>
+                      <a:noFill/>
+                    </a:ln>
+                  </pic:spPr>
+                </pic:pic>
+              </a:graphicData>
+            </a:graphic>
+          </wp:inline>
+        </w:drawing>
+      </w:r>
+    </w:p>
+    <w:p>
+      <w:pPr>
+        <w:jc w:val="center"/>
+        <w:rPr>
+          <w:rFonts w:ascii="Daytona Light" w:hAnsi="Daytona Light" w:cs="Times New Roman"/>
+          <w:b/>
+          <w:bCs/>
+          <w:szCs w:val="24"/>
+        </w:rPr>
+      </w:pPr>
+    </w:p>
+    <w:p>
+      <w:pPr>
+        <w:jc w:val="center"/>
+        <w:rPr>
+          <w:rFonts w:ascii="Daytona Light" w:hAnsi="Daytona Light" w:cs="Times New Roman"/>
+          <w:b/>
+          <w:bCs/>
+          <w:szCs w:val="24"/>
+        </w:rPr>
+      </w:pPr>
+      <w:r>
+        <w:rPr>
+          <w:rFonts w:ascii="Daytona Light" w:hAnsi="Daytona Light" w:cs="Times New Roman"/>
+          <w:b/>
+          <w:bCs/>
+          <w:noProof/>
+          <w:szCs w:val="24"/>
+        </w:rPr>
+        <w:drawing>
+          <wp:inline distT="0" distB="0" distL="0" distR="0" wp14:anchorId="1672466B" wp14:editId="5A8E3165">
+            <wp:extent cx="5932805" cy="270510"/>
+            <wp:effectExtent l="0" t="0" r="0" b="0"/>
+            <wp:docPr id="30" name="Picture 30"/>
+            <wp:cNvGraphicFramePr>
+              <a:graphicFrameLocks xmlns:a="http://schemas.openxmlformats.org/drawingml/2006/main" noChangeAspect="1"/>
+            </wp:cNvGraphicFramePr>
+            <a:graphic xmlns:a="http://schemas.openxmlformats.org/drawingml/2006/main">
+              <a:graphicData uri="http://schemas.openxmlformats.org/drawingml/2006/picture">
+                <pic:pic xmlns:pic="http://schemas.openxmlformats.org/drawingml/2006/picture">
+                  <pic:nvPicPr>
+                    <pic:cNvPr id="0" name="Picture 23"/>
+                    <pic:cNvPicPr>
+                      <a:picLocks noChangeAspect="1" noChangeArrowheads="1"/>
+                    </pic:cNvPicPr>
+                  </pic:nvPicPr>
+                  <pic:blipFill>
+                    <a:blip r:embed="rId26">
+                      <a:extLst>
+                        <a:ext uri="{28A0092B-C50C-407E-A947-70E740481C1C}">
+                          <a14:useLocalDpi xmlns:a14="http://schemas.microsoft.com/office/drawing/2010/main" val="0"/>
+                        </a:ext>
+                      </a:extLst>
+                    </a:blip>
+                    <a:srcRect/>
+                    <a:stretch>
+                      <a:fillRect/>
+                    </a:stretch>
+                  </pic:blipFill>
+                  <pic:spPr bwMode="auto">
+                    <a:xfrm>
+                      <a:off x="0" y="0"/>
+                      <a:ext cx="5932805" cy="270510"/>
+                    </a:xfrm>
+                    <a:prstGeom prst="rect">
+                      <a:avLst/>
+                    </a:prstGeom>
+                    <a:noFill/>
+                    <a:ln>
+                      <a:noFill/>
+                    </a:ln>
+                  </pic:spPr>
+                </pic:pic>
+              </a:graphicData>
+            </a:graphic>
+          </wp:inline>
+        </w:drawing>
+      </w:r>
+    </w:p>
+    <w:p>
+      <w:pPr>
+        <w:jc w:val="center"/>
+        <w:rPr>
+          <w:rFonts w:ascii="Daytona Light" w:hAnsi="Daytona Light" w:cs="Times New Roman"/>
+          <w:b/>
+          <w:bCs/>
+          <w:szCs w:val="24"/>
+        </w:rPr>
+      </w:pPr>
+    </w:p>
+    <w:p>
+      <w:pPr>
+        <w:jc w:val="center"/>
+        <w:rPr>
+          <w:rFonts w:ascii="Daytona Light" w:hAnsi="Daytona Light" w:cs="Times New Roman"/>
+          <w:b/>
+          <w:bCs/>
+          <w:szCs w:val="24"/>
+        </w:rPr>
+      </w:pPr>
+      <w:r>
+        <w:rPr>
+          <w:rFonts w:ascii="Daytona Light" w:hAnsi="Daytona Light" w:cs="Times New Roman"/>
+          <w:b/>
+          <w:bCs/>
+          <w:noProof/>
+          <w:szCs w:val="24"/>
+        </w:rPr>
+        <w:drawing>
+          <wp:inline distT="0" distB="0" distL="0" distR="0" wp14:anchorId="0938CF99" wp14:editId="37D6F40C">
+            <wp:extent cx="5939790" cy="490220"/>
+            <wp:effectExtent l="0" t="0" r="0" b="0"/>
+            <wp:docPr id="32" name="Picture 32"/>
+            <wp:cNvGraphicFramePr>
+              <a:graphicFrameLocks xmlns:a="http://schemas.openxmlformats.org/drawingml/2006/main" noChangeAspect="1"/>
+            </wp:cNvGraphicFramePr>
+            <a:graphic xmlns:a="http://schemas.openxmlformats.org/drawingml/2006/main">
+              <a:graphicData uri="http://schemas.openxmlformats.org/drawingml/2006/picture">
+                <pic:pic xmlns:pic="http://schemas.openxmlformats.org/drawingml/2006/picture">
+                  <pic:nvPicPr>
+                    <pic:cNvPr id="0" name="Picture 25"/>
+                    <pic:cNvPicPr>
+                      <a:picLocks noChangeAspect="1" noChangeArrowheads="1"/>
+                    </pic:cNvPicPr>
+                  </pic:nvPicPr>
+                  <pic:blipFill>
+                    <a:blip r:embed="rId27">
+                      <a:extLst>
+                        <a:ext uri="{28A0092B-C50C-407E-A947-70E740481C1C}">
+                          <a14:useLocalDpi xmlns:a14="http://schemas.microsoft.com/office/drawing/2010/main" val="0"/>
+                        </a:ext>
+                      </a:extLst>
+                    </a:blip>
+                    <a:srcRect/>
+                    <a:stretch>
+                      <a:fillRect/>
+                    </a:stretch>
+                  </pic:blipFill>
+                  <pic:spPr bwMode="auto">
+                    <a:xfrm>
+                      <a:off x="0" y="0"/>
+                      <a:ext cx="5939790" cy="490220"/>
+                    </a:xfrm>
+                    <a:prstGeom prst="rect">
+                      <a:avLst/>
+                    </a:prstGeom>
+                    <a:noFill/>
+                    <a:ln>
+                      <a:noFill/>
+                    </a:ln>
+                  </pic:spPr>
+                </pic:pic>
+              </a:graphicData>
+            </a:graphic>
+          </wp:inline>
+        </w:drawing>
+      </w:r>
+    </w:p>
+    <w:p>
+      <w:pPr>
+        <w:jc w:val="center"/>
+        <w:rPr>
+          <w:rFonts w:ascii="Daytona Light" w:hAnsi="Daytona Light" w:cs="Times New Roman"/>
+          <w:b/>
+          <w:bCs/>
+          <w:szCs w:val="24"/>
+        </w:rPr>
+      </w:pPr>
+    </w:p>
+    <w:p>
+      <w:pPr>
+        <w:jc w:val="center"/>
+        <w:rPr>
+          <w:rFonts w:ascii="Daytona Light" w:hAnsi="Daytona Light" w:cs="Times New Roman"/>
+          <w:b/>
+          <w:bCs/>
+          <w:szCs w:val="24"/>
+        </w:rPr>
+      </w:pPr>
+      <w:r>
+        <w:rPr>
+          <w:rFonts w:ascii="Daytona Light" w:hAnsi="Daytona Light" w:cs="Times New Roman"/>
+          <w:b/>
+          <w:bCs/>
+          <w:noProof/>
+          <w:szCs w:val="24"/>
+        </w:rPr>
+        <w:drawing>
+          <wp:inline distT="0" distB="0" distL="0" distR="0" wp14:anchorId="492E2EFE" wp14:editId="2FB1CFC4">
+            <wp:extent cx="5939790" cy="146050"/>
+            <wp:effectExtent l="0" t="0" r="0" b="0"/>
+            <wp:docPr id="33" name="Picture 33"/>
+            <wp:cNvGraphicFramePr>
+              <a:graphicFrameLocks xmlns:a="http://schemas.openxmlformats.org/drawingml/2006/main" noChangeAspect="1"/>
+            </wp:cNvGraphicFramePr>
+            <a:graphic xmlns:a="http://schemas.openxmlformats.org/drawingml/2006/main">
+              <a:graphicData uri="http://schemas.openxmlformats.org/drawingml/2006/picture">
+                <pic:pic xmlns:pic="http://schemas.openxmlformats.org/drawingml/2006/picture">
+                  <pic:nvPicPr>
+                    <pic:cNvPr id="0" name="Picture 26"/>
+                    <pic:cNvPicPr>
+                      <a:picLocks noChangeAspect="1" noChangeArrowheads="1"/>
+                    </pic:cNvPicPr>
+                  </pic:nvPicPr>
+                  <pic:blipFill>
+                    <a:blip r:embed="rId28">
+                      <a:extLst>
+                        <a:ext uri="{28A0092B-C50C-407E-A947-70E740481C1C}">
+                          <a14:useLocalDpi xmlns:a14="http://schemas.microsoft.com/office/drawing/2010/main" val="0"/>
+                        </a:ext>
+                      </a:extLst>
+                    </a:blip>
+                    <a:srcRect/>
+                    <a:stretch>
+                      <a:fillRect/>
+                    </a:stretch>
+                  </pic:blipFill>
+                  <pic:spPr bwMode="auto">
+                    <a:xfrm>
+                      <a:off x="0" y="0"/>
+                      <a:ext cx="5939790" cy="146050"/>
+                    </a:xfrm>
+                    <a:prstGeom prst="rect">
+                      <a:avLst/>
+                    </a:prstGeom>
+                    <a:noFill/>
+                    <a:ln>
+                      <a:noFill/>
+                    </a:ln>
+                  </pic:spPr>
+                </pic:pic>
+              </a:graphicData>
+            </a:graphic>
+          </wp:inline>
+        </w:drawing>
+      </w:r>
+    </w:p>
+    <w:p>
+      <w:pPr>
+        <w:rPr>
+          <w:rFonts w:ascii="Daytona Light" w:hAnsi="Daytona Light" w:cs="Times New Roman"/>
+          <w:b/>
+          <w:bCs/>
+          <w:szCs w:val="24"/>
+        </w:rPr>
+      </w:pPr>
+    </w:p>
+    <w:p>
+      <w:pPr>
+        <w:rPr>
+          <w:rFonts w:ascii="Daytona Light" w:hAnsi="Daytona Light" w:cs="Times New Roman"/>
+          <w:b/>
+          <w:bCs/>
+          <w:szCs w:val="24"/>
+        </w:rPr>
+      </w:pPr>
+      <w:r>
+        <w:rPr>
+          <w:rFonts w:ascii="Daytona Light" w:hAnsi="Daytona Light" w:cs="Times New Roman"/>
+          <w:b/>
+          <w:bCs/>
+          <w:noProof/>
+          <w:szCs w:val="24"/>
+        </w:rPr>
+        <w:drawing>
+          <wp:inline distT="0" distB="0" distL="0" distR="0" wp14:anchorId="7227A821" wp14:editId="5648B633">
+            <wp:extent cx="5939790" cy="534035"/>
+            <wp:effectExtent l="0" t="0" r="0" b="0"/>
+            <wp:docPr id="34" name="Picture 34"/>
+            <wp:cNvGraphicFramePr>
+              <a:graphicFrameLocks xmlns:a="http://schemas.openxmlformats.org/drawingml/2006/main" noChangeAspect="1"/>
+            </wp:cNvGraphicFramePr>
+            <a:graphic xmlns:a="http://schemas.openxmlformats.org/drawingml/2006/main">
+              <a:graphicData uri="http://schemas.openxmlformats.org/drawingml/2006/picture">
+                <pic:pic xmlns:pic="http://schemas.openxmlformats.org/drawingml/2006/picture">
+                  <pic:nvPicPr>
+                    <pic:cNvPr id="0" name="Picture 27"/>
+                    <pic:cNvPicPr>
+                      <a:picLocks noChangeAspect="1" noChangeArrowheads="1"/>
+                    </pic:cNvPicPr>
+                  </pic:nvPicPr>
+                  <pic:blipFill>
+                    <a:blip r:embed="rId29">
+                      <a:extLst>
+                        <a:ext uri="{28A0092B-C50C-407E-A947-70E740481C1C}">
+                          <a14:useLocalDpi xmlns:a14="http://schemas.microsoft.com/office/drawing/2010/main" val="0"/>
+                        </a:ext>
+                      </a:extLst>
+                    </a:blip>
+                    <a:srcRect/>
+                    <a:stretch>
+                      <a:fillRect/>
+                    </a:stretch>
+                  </pic:blipFill>
+                  <pic:spPr bwMode="auto">
+                    <a:xfrm>
+                      <a:off x="0" y="0"/>
+                      <a:ext cx="5939790" cy="534035"/>
+                    </a:xfrm>
+                    <a:prstGeom prst="rect">
+                      <a:avLst/>
+                    </a:prstGeom>
+                    <a:noFill/>
+                    <a:ln>
+                      <a:noFill/>
+                    </a:ln>
+                  </pic:spPr>
+                </pic:pic>
+              </a:graphicData>
+            </a:graphic>
+          </wp:inline>
+        </w:drawing>
+      </w:r>
+    </w:p>
+    <w:p>
+      <w:pPr>
+        <w:rPr>
+          <w:rFonts w:ascii="Daytona Light" w:hAnsi="Daytona Light" w:cs="Times New Roman"/>
+          <w:b/>
+          <w:bCs/>
+          <w:szCs w:val="24"/>
+        </w:rPr>
+      </w:pPr>
+    </w:p>
+    <w:p>
+      <w:pPr>
+        <w:rPr>
+          <w:rFonts w:ascii="Daytona Light" w:hAnsi="Daytona Light" w:cs="Times New Roman"/>
+          <w:b/>
+          <w:bCs/>
+          <w:szCs w:val="24"/>
+        </w:rPr>
+      </w:pPr>
+      <w:r>
+        <w:rPr>
+          <w:rFonts w:ascii="Daytona Light" w:hAnsi="Daytona Light" w:cs="Times New Roman"/>
+          <w:b/>
+          <w:bCs/>
+          <w:noProof/>
+          <w:szCs w:val="24"/>
+        </w:rPr>
+        <w:drawing>
+          <wp:inline distT="0" distB="0" distL="0" distR="0" wp14:anchorId="6F5E7490" wp14:editId="3A18B757">
+            <wp:extent cx="5939790" cy="190500"/>
+            <wp:effectExtent l="0" t="0" r="0" b="0"/>
+            <wp:docPr id="35" name="Picture 35"/>
+            <wp:cNvGraphicFramePr>
+              <a:graphicFrameLocks xmlns:a="http://schemas.openxmlformats.org/drawingml/2006/main" noChangeAspect="1"/>
+            </wp:cNvGraphicFramePr>
+            <a:graphic xmlns:a="http://schemas.openxmlformats.org/drawingml/2006/main">
+              <a:graphicData uri="http://schemas.openxmlformats.org/drawingml/2006/picture">
+                <pic:pic xmlns:pic="http://schemas.openxmlformats.org/drawingml/2006/picture">
+                  <pic:nvPicPr>
+                    <pic:cNvPr id="0" name="Picture 28"/>
+                    <pic:cNvPicPr>
+                      <a:picLocks noChangeAspect="1" noChangeArrowheads="1"/>
+                    </pic:cNvPicPr>
+                  </pic:nvPicPr>
+                  <pic:blipFill>
+                    <a:blip r:embed="rId30">
+                      <a:extLst>
+                        <a:ext uri="{28A0092B-C50C-407E-A947-70E740481C1C}">
+                          <a14:useLocalDpi xmlns:a14="http://schemas.microsoft.com/office/drawing/2010/main" val="0"/>
+                        </a:ext>
+                      </a:extLst>
+                    </a:blip>
+                    <a:srcRect/>
+                    <a:stretch>
+                      <a:fillRect/>
+                    </a:stretch>
+                  </pic:blipFill>
+                  <pic:spPr bwMode="auto">
+                    <a:xfrm>
+                      <a:off x="0" y="0"/>
+                      <a:ext cx="5939790" cy="190500"/>
+                    </a:xfrm>
+                    <a:prstGeom prst="rect">
+                      <a:avLst/>
+                    </a:prstGeom>
+                    <a:noFill/>
+                    <a:ln>
+                      <a:noFill/>
+                    </a:ln>
+                  </pic:spPr>
+                </pic:pic>
+              </a:graphicData>
+            </a:graphic>
+          </wp:inline>
+        </w:drawing>
+      </w:r>
+    </w:p>
+    <w:p>
+      <w:pPr>
+        <w:rPr>
+          <w:rFonts w:ascii="Daytona Light" w:hAnsi="Daytona Light" w:cs="Times New Roman"/>
+          <w:b/>
+          <w:bCs/>
+          <w:szCs w:val="24"/>
+        </w:rPr>
+      </w:pPr>
+    </w:p>
+    <w:p>
+      <w:pPr>
+        <w:rPr>
+          <w:rFonts w:ascii="Daytona Light" w:hAnsi="Daytona Light" w:cs="Times New Roman"/>
+          <w:b/>
+          <w:bCs/>
+          <w:szCs w:val="24"/>
+        </w:rPr>
+      </w:pPr>
+      <w:r>
+        <w:rPr>
+          <w:rFonts w:ascii="Daytona Light" w:hAnsi="Daytona Light" w:cs="Times New Roman"/>
+          <w:b/>
+          <w:bCs/>
+          <w:noProof/>
+          <w:szCs w:val="24"/>
+        </w:rPr>
+        <w:drawing>
+          <wp:inline distT="0" distB="0" distL="0" distR="0" wp14:anchorId="2695A90D" wp14:editId="70097DDC">
+            <wp:extent cx="5939790" cy="1455420"/>
+            <wp:effectExtent l="0" t="0" r="0" b="0"/>
+            <wp:docPr id="36" name="Picture 36"/>
+            <wp:cNvGraphicFramePr>
+              <a:graphicFrameLocks xmlns:a="http://schemas.openxmlformats.org/drawingml/2006/main" noChangeAspect="1"/>
+            </wp:cNvGraphicFramePr>
+            <a:graphic xmlns:a="http://schemas.openxmlformats.org/drawingml/2006/main">
+              <a:graphicData uri="http://schemas.openxmlformats.org/drawingml/2006/picture">
+                <pic:pic xmlns:pic="http://schemas.openxmlformats.org/drawingml/2006/picture">
+                  <pic:nvPicPr>
+                    <pic:cNvPr id="0" name="Picture 29"/>
+                    <pic:cNvPicPr>
+                      <a:picLocks noChangeAspect="1" noChangeArrowheads="1"/>
+                    </pic:cNvPicPr>
+                  </pic:nvPicPr>
+                  <pic:blipFill>
+                    <a:blip r:embed="rId31">
+                      <a:extLst>
+                        <a:ext uri="{28A0092B-C50C-407E-A947-70E740481C1C}">
+                          <a14:useLocalDpi xmlns:a14="http://schemas.microsoft.com/office/drawing/2010/main" val="0"/>
+                        </a:ext>
+                      </a:extLst>
+                    </a:blip>
+                    <a:srcRect/>
+                    <a:stretch>
+                      <a:fillRect/>
+                    </a:stretch>
+                  </pic:blipFill>
+                  <pic:spPr bwMode="auto">
+                    <a:xfrm>
+                      <a:off x="0" y="0"/>
+                      <a:ext cx="5939790" cy="1455420"/>
+                    </a:xfrm>
+                    <a:prstGeom prst="rect">
+                      <a:avLst/>
+                    </a:prstGeom>
+                    <a:noFill/>
+                    <a:ln>
+                      <a:noFill/>
+                    </a:ln>
+                  </pic:spPr>
+                </pic:pic>
+              </a:graphicData>
+            </a:graphic>
+          </wp:inline>
+        </w:drawing>
+      </w:r>
+    </w:p>
+    <w:p>
+      <w:pPr>
+        <w:rPr>
+          <w:rFonts w:ascii="Daytona Light" w:hAnsi="Daytona Light" w:cs="Times New Roman"/>
+          <w:b/>
+          <w:bCs/>
+          <w:szCs w:val="24"/>
+        </w:rPr>
+      </w:pPr>
+    </w:p>
+    <w:p>
+      <w:pPr>
+        <w:rPr>
+          <w:rFonts w:ascii="Daytona Light" w:hAnsi="Daytona Light" w:cs="Times New Roman"/>
+          <w:b/>
+          <w:bCs/>
+          <w:szCs w:val="24"/>
+        </w:rPr>
+      </w:pPr>
+      <w:r>
+        <w:rPr>
+          <w:rFonts w:ascii="Daytona Light" w:hAnsi="Daytona Light" w:cs="Times New Roman"/>
+          <w:b/>
+          <w:bCs/>
+          <w:noProof/>
+          <w:szCs w:val="24"/>
+        </w:rPr>
+        <w:drawing>
+          <wp:inline distT="0" distB="0" distL="0" distR="0" wp14:anchorId="062E49FC" wp14:editId="57C2476B">
+            <wp:extent cx="5939790" cy="248920"/>
+            <wp:effectExtent l="0" t="0" r="0" b="0"/>
+            <wp:docPr id="40" name="Picture 40"/>
+            <wp:cNvGraphicFramePr>
+              <a:graphicFrameLocks xmlns:a="http://schemas.openxmlformats.org/drawingml/2006/main" noChangeAspect="1"/>
+            </wp:cNvGraphicFramePr>
+            <a:graphic xmlns:a="http://schemas.openxmlformats.org/drawingml/2006/main">
+              <a:graphicData uri="http://schemas.openxmlformats.org/drawingml/2006/picture">
+                <pic:pic xmlns:pic="http://schemas.openxmlformats.org/drawingml/2006/picture">
+                  <pic:nvPicPr>
+                    <pic:cNvPr id="0" name="Picture 33"/>
+                    <pic:cNvPicPr>
+                      <a:picLocks noChangeAspect="1" noChangeArrowheads="1"/>
+                    </pic:cNvPicPr>
+                  </pic:nvPicPr>
+                  <pic:blipFill>
+                    <a:blip r:embed="rId32">
+                      <a:extLst>
+                        <a:ext uri="{28A0092B-C50C-407E-A947-70E740481C1C}">
+                          <a14:useLocalDpi xmlns:a14="http://schemas.microsoft.com/office/drawing/2010/main" val="0"/>
+                        </a:ext>
+                      </a:extLst>
+                    </a:blip>
+                    <a:srcRect/>
+                    <a:stretch>
+                      <a:fillRect/>
+                    </a:stretch>
+                  </pic:blipFill>
+                  <pic:spPr bwMode="auto">
+                    <a:xfrm>
+                      <a:off x="0" y="0"/>
+                      <a:ext cx="5939790" cy="248920"/>
+                    </a:xfrm>
+                    <a:prstGeom prst="rect">
+                      <a:avLst/>
+                    </a:prstGeom>
+                    <a:noFill/>
+                    <a:ln>
+                      <a:noFill/>
+                    </a:ln>
+                  </pic:spPr>
+                </pic:pic>
+              </a:graphicData>
+            </a:graphic>
+          </wp:inline>
+        </w:drawing>
+      </w:r>
+    </w:p>
+    <w:p>
+      <w:pPr>
+        <w:rPr>
+          <w:rFonts w:ascii="Daytona Light" w:hAnsi="Daytona Light" w:cs="Times New Roman"/>
+          <w:b/>
+          <w:bCs/>
+          <w:szCs w:val="24"/>
+        </w:rPr>
+      </w:pPr>
+    </w:p>
+    <w:p>
+      <w:pPr>
+        <w:rPr>
+          <w:rFonts w:ascii="Daytona Light" w:hAnsi="Daytona Light" w:cs="Times New Roman"/>
+          <w:b/>
+          <w:bCs/>
+          <w:szCs w:val="24"/>
+        </w:rPr>
+      </w:pPr>
+      <w:r>
+        <w:rPr>
+          <w:rFonts w:ascii="Daytona Light" w:hAnsi="Daytona Light" w:cs="Times New Roman"/>
+          <w:b/>
+          <w:bCs/>
+          <w:noProof/>
+          <w:szCs w:val="24"/>
+        </w:rPr>
+        <w:drawing>
+          <wp:inline distT="0" distB="0" distL="0" distR="0" wp14:anchorId="54D5447F" wp14:editId="2B40CF1C">
+            <wp:extent cx="5932805" cy="380365"/>
+            <wp:effectExtent l="0" t="0" r="0" b="0"/>
+            <wp:docPr id="37" name="Picture 37"/>
+            <wp:cNvGraphicFramePr>
+              <a:graphicFrameLocks xmlns:a="http://schemas.openxmlformats.org/drawingml/2006/main" noChangeAspect="1"/>
+            </wp:cNvGraphicFramePr>
+            <a:graphic xmlns:a="http://schemas.openxmlformats.org/drawingml/2006/main">
+              <a:graphicData uri="http://schemas.openxmlformats.org/drawingml/2006/picture">
+                <pic:pic xmlns:pic="http://schemas.openxmlformats.org/drawingml/2006/picture">
+                  <pic:nvPicPr>
+                    <pic:cNvPr id="0" name="Picture 30"/>
+                    <pic:cNvPicPr>
+                      <a:picLocks noChangeAspect="1" noChangeArrowheads="1"/>
+                    </pic:cNvPicPr>
+                  </pic:nvPicPr>
+                  <pic:blipFill>
+                    <a:blip r:embed="rId33">
+                      <a:extLst>
+                        <a:ext uri="{28A0092B-C50C-407E-A947-70E740481C1C}">
+                          <a14:useLocalDpi xmlns:a14="http://schemas.microsoft.com/office/drawing/2010/main" val="0"/>
+                        </a:ext>
+                      </a:extLst>
+                    </a:blip>
+                    <a:srcRect/>
+                    <a:stretch>
+                      <a:fillRect/>
+                    </a:stretch>
+                  </pic:blipFill>
+                  <pic:spPr bwMode="auto">
+                    <a:xfrm>
+                      <a:off x="0" y="0"/>
+                      <a:ext cx="5932805" cy="380365"/>
+                    </a:xfrm>
+                    <a:prstGeom prst="rect">
+                      <a:avLst/>
+                    </a:prstGeom>
+                    <a:noFill/>
+                    <a:ln>
+                      <a:noFill/>
+                    </a:ln>
+                  </pic:spPr>
+                </pic:pic>
+              </a:graphicData>
+            </a:graphic>
+          </wp:inline>
+        </w:drawing>
+      </w:r>
+    </w:p>
+    <w:p>
+      <w:pPr>
+        <w:jc w:val="center"/>
+        <w:rPr>
+          <w:rFonts w:ascii="Daytona Light" w:hAnsi="Daytona Light" w:cs="Times New Roman"/>
+          <w:b/>
+          <w:bCs/>
+          <w:szCs w:val="24"/>
+        </w:rPr>
+      </w:pPr>
+      <w:r>
+        <w:rPr>
+          <w:rFonts w:ascii="Daytona Light" w:hAnsi="Daytona Light" w:cs="Times New Roman"/>
+          <w:b/>
+          <w:bCs/>
+          <w:noProof/>
+          <w:szCs w:val="24"/>
+        </w:rPr>
+        <w:drawing>
+          <wp:inline distT="0" distB="0" distL="0" distR="0" wp14:anchorId="57496183" wp14:editId="794F7D38">
+            <wp:extent cx="5939790" cy="131445"/>
+            <wp:effectExtent l="0" t="0" r="0" b="0"/>
+            <wp:docPr id="39" name="Picture 39"/>
+            <wp:cNvGraphicFramePr>
+              <a:graphicFrameLocks xmlns:a="http://schemas.openxmlformats.org/drawingml/2006/main" noChangeAspect="1"/>
+            </wp:cNvGraphicFramePr>
+            <a:graphic xmlns:a="http://schemas.openxmlformats.org/drawingml/2006/main">
+              <a:graphicData uri="http://schemas.openxmlformats.org/drawingml/2006/picture">
+                <pic:pic xmlns:pic="http://schemas.openxmlformats.org/drawingml/2006/picture">
+                  <pic:nvPicPr>
+                    <pic:cNvPr id="0" name="Picture 32"/>
+                    <pic:cNvPicPr>
+                      <a:picLocks noChangeAspect="1" noChangeArrowheads="1"/>
+                    </pic:cNvPicPr>
+                  </pic:nvPicPr>
+                  <pic:blipFill>
+                    <a:blip r:embed="rId34">
+                      <a:extLst>
+                        <a:ext uri="{28A0092B-C50C-407E-A947-70E740481C1C}">
+                          <a14:useLocalDpi xmlns:a14="http://schemas.microsoft.com/office/drawing/2010/main" val="0"/>
+                        </a:ext>
+                      </a:extLst>
+                    </a:blip>
+                    <a:srcRect/>
+                    <a:stretch>
+                      <a:fillRect/>
+                    </a:stretch>
+                  </pic:blipFill>
+                  <pic:spPr bwMode="auto">
+                    <a:xfrm>
+                      <a:off x="0" y="0"/>
+                      <a:ext cx="5939790" cy="131445"/>
+                    </a:xfrm>
+                    <a:prstGeom prst="rect">
+                      <a:avLst/>
+                    </a:prstGeom>
+                    <a:noFill/>
+                    <a:ln>
+                      <a:noFill/>
+                    </a:ln>
+                  </pic:spPr>
+                </pic:pic>
+              </a:graphicData>
+            </a:graphic>
+          </wp:inline>
+        </w:drawing>
+      </w:r>
+    </w:p>
+    <w:p>
+      <w:pPr>
+        <w:rPr>
+          <w:rFonts w:ascii="Daytona Light" w:hAnsi="Daytona Light" w:cs="Times New Roman"/>
+          <w:b/>
+          <w:bCs/>
+          <w:szCs w:val="24"/>
+        </w:rPr>
+      </w:pPr>
+    </w:p>
+    <w:p>
+      <w:pPr>
+        <w:rPr>
+          <w:rFonts w:ascii="Daytona Light" w:hAnsi="Daytona Light" w:cs="Times New Roman"/>
+          <w:b/>
+          <w:bCs/>
+          <w:szCs w:val="24"/>
+        </w:rPr>
+      </w:pPr>
+      <w:r>
+        <w:rPr>
+          <w:rFonts w:ascii="Daytona Light" w:hAnsi="Daytona Light" w:cs="Times New Roman"/>
+          <w:b/>
+          <w:bCs/>
+          <w:noProof/>
+          <w:szCs w:val="24"/>
+        </w:rPr>
+        <w:drawing>
+          <wp:inline distT="0" distB="0" distL="0" distR="0" wp14:anchorId="6EBC0955" wp14:editId="7967553F">
+            <wp:extent cx="5939790" cy="1623695"/>
+            <wp:effectExtent l="0" t="0" r="0" b="0"/>
+            <wp:docPr id="41" name="Picture 41"/>
+            <wp:cNvGraphicFramePr>
+              <a:graphicFrameLocks xmlns:a="http://schemas.openxmlformats.org/drawingml/2006/main" noChangeAspect="1"/>
+            </wp:cNvGraphicFramePr>
+            <a:graphic xmlns:a="http://schemas.openxmlformats.org/drawingml/2006/main">
+              <a:graphicData uri="http://schemas.openxmlformats.org/drawingml/2006/picture">
+                <pic:pic xmlns:pic="http://schemas.openxmlformats.org/drawingml/2006/picture">
+                  <pic:nvPicPr>
+                    <pic:cNvPr id="0" name="Picture 34"/>
+                    <pic:cNvPicPr>
+                      <a:picLocks noChangeAspect="1" noChangeArrowheads="1"/>
+                    </pic:cNvPicPr>
+                  </pic:nvPicPr>
+                  <pic:blipFill>
+                    <a:blip r:embed="rId35">
+                      <a:extLst>
+                        <a:ext uri="{28A0092B-C50C-407E-A947-70E740481C1C}">
+                          <a14:useLocalDpi xmlns:a14="http://schemas.microsoft.com/office/drawing/2010/main" val="0"/>
+                        </a:ext>
+                      </a:extLst>
+                    </a:blip>
+                    <a:srcRect/>
+                    <a:stretch>
+                      <a:fillRect/>
+                    </a:stretch>
+                  </pic:blipFill>
+                  <pic:spPr bwMode="auto">
+                    <a:xfrm>
+                      <a:off x="0" y="0"/>
+                      <a:ext cx="5939790" cy="1623695"/>
+                    </a:xfrm>
+                    <a:prstGeom prst="rect">
+                      <a:avLst/>
+                    </a:prstGeom>
+                    <a:noFill/>
+                    <a:ln>
+                      <a:noFill/>
+                    </a:ln>
+                  </pic:spPr>
+                </pic:pic>
+              </a:graphicData>
+            </a:graphic>
+          </wp:inline>
+        </w:drawing>
+      </w:r>
+    </w:p>
+    <w:p>
+      <w:pPr>
+        <w:rPr>
+          <w:rFonts w:ascii="Daytona Light" w:hAnsi="Daytona Light" w:cs="Times New Roman"/>
+          <w:b/>
+          <w:bCs/>
+          <w:szCs w:val="24"/>
+        </w:rPr>
+      </w:pPr>
+      <w:r>
+        <w:rPr>
+          <w:rFonts w:ascii="Daytona Light" w:hAnsi="Daytona Light" w:cs="Times New Roman"/>
+          <w:b/>
+          <w:bCs/>
+          <w:noProof/>
+          <w:szCs w:val="24"/>
+        </w:rPr>
+        <w:lastRenderedPageBreak/>
+        <w:drawing>
+          <wp:inline distT="0" distB="0" distL="0" distR="0" wp14:anchorId="5E7CAF44" wp14:editId="5CC2C861">
+            <wp:extent cx="5939790" cy="490220"/>
+            <wp:effectExtent l="0" t="0" r="0" b="0"/>
+            <wp:docPr id="42" name="Picture 42"/>
+            <wp:cNvGraphicFramePr>
+              <a:graphicFrameLocks xmlns:a="http://schemas.openxmlformats.org/drawingml/2006/main" noChangeAspect="1"/>
+            </wp:cNvGraphicFramePr>
+            <a:graphic xmlns:a="http://schemas.openxmlformats.org/drawingml/2006/main">
+              <a:graphicData uri="http://schemas.openxmlformats.org/drawingml/2006/picture">
+                <pic:pic xmlns:pic="http://schemas.openxmlformats.org/drawingml/2006/picture">
+                  <pic:nvPicPr>
+                    <pic:cNvPr id="0" name="Picture 35"/>
+                    <pic:cNvPicPr>
+                      <a:picLocks noChangeAspect="1" noChangeArrowheads="1"/>
+                    </pic:cNvPicPr>
+                  </pic:nvPicPr>
+                  <pic:blipFill>
+                    <a:blip r:embed="rId36">
+                      <a:extLst>
+                        <a:ext uri="{28A0092B-C50C-407E-A947-70E740481C1C}">
+                          <a14:useLocalDpi xmlns:a14="http://schemas.microsoft.com/office/drawing/2010/main" val="0"/>
+                        </a:ext>
+                      </a:extLst>
+                    </a:blip>
+                    <a:srcRect/>
+                    <a:stretch>
+                      <a:fillRect/>
+                    </a:stretch>
+                  </pic:blipFill>
+                  <pic:spPr bwMode="auto">
+                    <a:xfrm>
+                      <a:off x="0" y="0"/>
+                      <a:ext cx="5939790" cy="490220"/>
+                    </a:xfrm>
+                    <a:prstGeom prst="rect">
+                      <a:avLst/>
+                    </a:prstGeom>
+                    <a:noFill/>
+                    <a:ln>
+                      <a:noFill/>
+                    </a:ln>
+                  </pic:spPr>
+                </pic:pic>
+              </a:graphicData>
+            </a:graphic>
+          </wp:inline>
+        </w:drawing>
+      </w:r>
+    </w:p>
+    <w:p>
+      <w:pPr>
+        <w:rPr>
+          <w:rFonts w:ascii="Daytona Light" w:hAnsi="Daytona Light" w:cs="Times New Roman"/>
+          <w:b/>
+          <w:bCs/>
+          <w:szCs w:val="24"/>
+        </w:rPr>
+      </w:pPr>
+    </w:p>
+    <w:p>
+      <w:pPr>
+        <w:rPr>
+          <w:rFonts w:ascii="Daytona Light" w:hAnsi="Daytona Light" w:cs="Times New Roman"/>
+          <w:b/>
+          <w:bCs/>
+          <w:szCs w:val="24"/>
+        </w:rPr>
+      </w:pPr>
+      <w:r>
+        <w:rPr>
+          <w:rFonts w:ascii="Daytona Light" w:hAnsi="Daytona Light" w:cs="Times New Roman"/>
+          <w:b/>
+          <w:bCs/>
+          <w:noProof/>
+          <w:szCs w:val="24"/>
+        </w:rPr>
+        <w:drawing>
+          <wp:inline distT="0" distB="0" distL="0" distR="0" wp14:anchorId="795B5540" wp14:editId="448FC891">
+            <wp:extent cx="2625557" cy="460858"/>
+            <wp:effectExtent l="0" t="0" r="0" b="0"/>
+            <wp:docPr id="43" name="Picture 43"/>
+            <wp:cNvGraphicFramePr>
+              <a:graphicFrameLocks xmlns:a="http://schemas.openxmlformats.org/drawingml/2006/main" noChangeAspect="1"/>
+            </wp:cNvGraphicFramePr>
+            <a:graphic xmlns:a="http://schemas.openxmlformats.org/drawingml/2006/main">
+              <a:graphicData uri="http://schemas.openxmlformats.org/drawingml/2006/picture">
+                <pic:pic xmlns:pic="http://schemas.openxmlformats.org/drawingml/2006/picture">
+                  <pic:nvPicPr>
+                    <pic:cNvPr id="0" name="Picture 36"/>
+                    <pic:cNvPicPr>
+                      <a:picLocks noChangeAspect="1" noChangeArrowheads="1"/>
+                    </pic:cNvPicPr>
+                  </pic:nvPicPr>
+                  <pic:blipFill>
+                    <a:blip r:embed="rId37">
+                      <a:extLst>
+                        <a:ext uri="{28A0092B-C50C-407E-A947-70E740481C1C}">
+                          <a14:useLocalDpi xmlns:a14="http://schemas.microsoft.com/office/drawing/2010/main" val="0"/>
+                        </a:ext>
+                      </a:extLst>
+                    </a:blip>
+                    <a:srcRect/>
+                    <a:stretch>
+                      <a:fillRect/>
+                    </a:stretch>
+                  </pic:blipFill>
+                  <pic:spPr bwMode="auto">
+                    <a:xfrm>
+                      <a:off x="0" y="0"/>
+                      <a:ext cx="2647041" cy="464629"/>
+                    </a:xfrm>
+                    <a:prstGeom prst="rect">
+                      <a:avLst/>
+                    </a:prstGeom>
+                    <a:noFill/>
+                    <a:ln>
+                      <a:noFill/>
+                    </a:ln>
+                  </pic:spPr>
+                </pic:pic>
+              </a:graphicData>
+            </a:graphic>
+          </wp:inline>
+        </w:drawing>
+      </w:r>
+    </w:p>
+    <w:p>
+      <w:pPr>
+        <w:rPr>
+          <w:rFonts w:ascii="Daytona Light" w:hAnsi="Daytona Light" w:cs="Times New Roman"/>
+          <w:b/>
+          <w:bCs/>
+          <w:szCs w:val="24"/>
+        </w:rPr>
+      </w:pPr>
+    </w:p>
+    <w:p>
+      <w:pPr>
+        <w:rPr>
+          <w:rFonts w:ascii="Daytona Light" w:hAnsi="Daytona Light" w:cs="Times New Roman"/>
+          <w:b/>
+          <w:bCs/>
+          <w:szCs w:val="24"/>
+        </w:rPr>
+      </w:pPr>
+      <w:r>
+        <w:rPr>
+          <w:rFonts w:ascii="Daytona Light" w:hAnsi="Daytona Light" w:cs="Times New Roman"/>
+          <w:b/>
+          <w:bCs/>
+          <w:noProof/>
+          <w:szCs w:val="24"/>
+        </w:rPr>
+        <w:drawing>
+          <wp:inline distT="0" distB="0" distL="0" distR="0" wp14:anchorId="1435C6EB" wp14:editId="2D67B02B">
+            <wp:extent cx="5939790" cy="175260"/>
+            <wp:effectExtent l="0" t="0" r="0" b="0"/>
+            <wp:docPr id="44" name="Picture 44"/>
+            <wp:cNvGraphicFramePr>
+              <a:graphicFrameLocks xmlns:a="http://schemas.openxmlformats.org/drawingml/2006/main" noChangeAspect="1"/>
+            </wp:cNvGraphicFramePr>
+            <a:graphic xmlns:a="http://schemas.openxmlformats.org/drawingml/2006/main">
+              <a:graphicData uri="http://schemas.openxmlformats.org/drawingml/2006/picture">
+                <pic:pic xmlns:pic="http://schemas.openxmlformats.org/drawingml/2006/picture">
+                  <pic:nvPicPr>
+                    <pic:cNvPr id="0" name="Picture 37"/>
+                    <pic:cNvPicPr>
+                      <a:picLocks noChangeAspect="1" noChangeArrowheads="1"/>
+                    </pic:cNvPicPr>
+                  </pic:nvPicPr>
+                  <pic:blipFill>
+                    <a:blip r:embed="rId38">
+                      <a:extLst>
+                        <a:ext uri="{28A0092B-C50C-407E-A947-70E740481C1C}">
+                          <a14:useLocalDpi xmlns:a14="http://schemas.microsoft.com/office/drawing/2010/main" val="0"/>
+                        </a:ext>
+                      </a:extLst>
+                    </a:blip>
+                    <a:srcRect/>
+                    <a:stretch>
+                      <a:fillRect/>
+                    </a:stretch>
+                  </pic:blipFill>
+                  <pic:spPr bwMode="auto">
+                    <a:xfrm>
+                      <a:off x="0" y="0"/>
+                      <a:ext cx="5939790" cy="175260"/>
+                    </a:xfrm>
+                    <a:prstGeom prst="rect">
+                      <a:avLst/>
+                    </a:prstGeom>
+                    <a:noFill/>
+                    <a:ln>
+                      <a:noFill/>
+                    </a:ln>
+                  </pic:spPr>
+                </pic:pic>
+              </a:graphicData>
+            </a:graphic>
+          </wp:inline>
+        </w:drawing>
+      </w:r>
+    </w:p>
+    <w:p>
+      <w:pPr>
+        <w:rPr>
+          <w:rFonts w:ascii="Daytona Light" w:hAnsi="Daytona Light" w:cs="Times New Roman"/>
+          <w:b/>
+          <w:bCs/>
+          <w:szCs w:val="24"/>
+        </w:rPr>
+      </w:pPr>
+    </w:p>
+    <w:p>
+      <w:pPr>
+        <w:rPr>
+          <w:rFonts w:ascii="Daytona Light" w:hAnsi="Daytona Light" w:cs="Times New Roman"/>
+          <w:b/>
+          <w:bCs/>
+          <w:szCs w:val="24"/>
+        </w:rPr>
+      </w:pPr>
+      <w:r>
+        <w:rPr>
+          <w:rFonts w:ascii="Daytona Light" w:hAnsi="Daytona Light" w:cs="Times New Roman"/>
+          <w:b/>
+          <w:bCs/>
+          <w:noProof/>
+          <w:szCs w:val="24"/>
+        </w:rPr>
+        <w:drawing>
+          <wp:inline distT="0" distB="0" distL="0" distR="0" wp14:anchorId="09ABA352" wp14:editId="468183C6">
+            <wp:extent cx="4714585" cy="2392070"/>
+            <wp:effectExtent l="0" t="0" r="0" b="0"/>
+            <wp:docPr id="45" name="Picture 45"/>
+            <wp:cNvGraphicFramePr>
+              <a:graphicFrameLocks xmlns:a="http://schemas.openxmlformats.org/drawingml/2006/main" noChangeAspect="1"/>
+            </wp:cNvGraphicFramePr>
+            <a:graphic xmlns:a="http://schemas.openxmlformats.org/drawingml/2006/main">
+              <a:graphicData uri="http://schemas.openxmlformats.org/drawingml/2006/picture">
+                <pic:pic xmlns:pic="http://schemas.openxmlformats.org/drawingml/2006/picture">
+                  <pic:nvPicPr>
+                    <pic:cNvPr id="0" name="Picture 38"/>
+                    <pic:cNvPicPr>
+                      <a:picLocks noChangeAspect="1" noChangeArrowheads="1"/>
+                    </pic:cNvPicPr>
+                  </pic:nvPicPr>
+                  <pic:blipFill>
+                    <a:blip r:embed="rId39">
+                      <a:extLst>
+                        <a:ext uri="{28A0092B-C50C-407E-A947-70E740481C1C}">
+                          <a14:useLocalDpi xmlns:a14="http://schemas.microsoft.com/office/drawing/2010/main" val="0"/>
+                        </a:ext>
+                      </a:extLst>
+                    </a:blip>
+                    <a:srcRect/>
+                    <a:stretch>
+                      <a:fillRect/>
+                    </a:stretch>
+                  </pic:blipFill>
+                  <pic:spPr bwMode="auto">
+                    <a:xfrm>
+                      <a:off x="0" y="0"/>
+                      <a:ext cx="4724014" cy="2396854"/>
+                    </a:xfrm>
+                    <a:prstGeom prst="rect">
+                      <a:avLst/>
+                    </a:prstGeom>
+                    <a:noFill/>
+                    <a:ln>
+                      <a:noFill/>
+                    </a:ln>
+                  </pic:spPr>
+                </pic:pic>
+              </a:graphicData>
+            </a:graphic>
+          </wp:inline>
+        </w:drawing>
+      </w:r>
+    </w:p>
+    <w:p>
+      <w:pPr>
+        <w:jc w:val="center"/>
+        <w:rPr>
+          <w:rFonts w:ascii="Daytona Light" w:hAnsi="Daytona Light" w:cs="Times New Roman"/>
+          <w:b/>
+          <w:bCs/>
+          <w:szCs w:val="24"/>
+        </w:rPr>
+      </w:pPr>
+    </w:p>
+    <w:p>
+      <w:pPr>
+        <w:rPr>
+          <w:rFonts w:ascii="Daytona Light" w:hAnsi="Daytona Light" w:cs="Times New Roman"/>
+          <w:b/>
+          <w:bCs/>
+          <w:szCs w:val="24"/>
+        </w:rPr>
+      </w:pPr>
+      <w:r>
+        <w:rPr>
+          <w:rFonts w:ascii="Daytona Light" w:hAnsi="Daytona Light" w:cs="Times New Roman"/>
+          <w:b/>
+          <w:bCs/>
+          <w:noProof/>
+          <w:szCs w:val="24"/>
+        </w:rPr>
+        <w:drawing>
+          <wp:inline distT="0" distB="0" distL="0" distR="0" wp14:anchorId="6F01608B" wp14:editId="77E476AC">
+            <wp:extent cx="5939790" cy="160655"/>
+            <wp:effectExtent l="0" t="0" r="0" b="0"/>
+            <wp:docPr id="46" name="Picture 46"/>
+            <wp:cNvGraphicFramePr>
+              <a:graphicFrameLocks xmlns:a="http://schemas.openxmlformats.org/drawingml/2006/main" noChangeAspect="1"/>
+            </wp:cNvGraphicFramePr>
+            <a:graphic xmlns:a="http://schemas.openxmlformats.org/drawingml/2006/main">
+              <a:graphicData uri="http://schemas.openxmlformats.org/drawingml/2006/picture">
+                <pic:pic xmlns:pic="http://schemas.openxmlformats.org/drawingml/2006/picture">
+                  <pic:nvPicPr>
+                    <pic:cNvPr id="0" name="Picture 39"/>
+                    <pic:cNvPicPr>
+                      <a:picLocks noChangeAspect="1" noChangeArrowheads="1"/>
+                    </pic:cNvPicPr>
+                  </pic:nvPicPr>
+                  <pic:blipFill>
+                    <a:blip r:embed="rId40">
+                      <a:extLst>
+                        <a:ext uri="{28A0092B-C50C-407E-A947-70E740481C1C}">
+                          <a14:useLocalDpi xmlns:a14="http://schemas.microsoft.com/office/drawing/2010/main" val="0"/>
+                        </a:ext>
+                      </a:extLst>
+                    </a:blip>
+                    <a:srcRect/>
+                    <a:stretch>
+                      <a:fillRect/>
+                    </a:stretch>
+                  </pic:blipFill>
+                  <pic:spPr bwMode="auto">
+                    <a:xfrm>
+                      <a:off x="0" y="0"/>
+                      <a:ext cx="5939790" cy="160655"/>
+                    </a:xfrm>
+                    <a:prstGeom prst="rect">
+                      <a:avLst/>
+                    </a:prstGeom>
+                    <a:noFill/>
+                    <a:ln>
+                      <a:noFill/>
+                    </a:ln>
+                  </pic:spPr>
+                </pic:pic>
+              </a:graphicData>
+            </a:graphic>
+          </wp:inline>
+        </w:drawing>
+      </w:r>
+    </w:p>
+    <w:p>
+      <w:pPr>
+        <w:rPr>
+          <w:rFonts w:ascii="Daytona Light" w:hAnsi="Daytona Light" w:cs="Times New Roman"/>
+          <w:b/>
+          <w:bCs/>
+          <w:szCs w:val="24"/>
+        </w:rPr>
+      </w:pPr>
+    </w:p>
+    <w:p>
+      <w:pPr>
+        <w:rPr>
+          <w:rFonts w:ascii="Daytona Light" w:hAnsi="Daytona Light" w:cs="Times New Roman"/>
+          <w:b/>
+          <w:bCs/>
+          <w:szCs w:val="24"/>
+        </w:rPr>
+      </w:pPr>
+      <w:r>
+        <w:rPr>
+          <w:rFonts w:ascii="Daytona Light" w:hAnsi="Daytona Light" w:cs="Times New Roman"/>
+          <w:b/>
+          <w:bCs/>
+          <w:noProof/>
+          <w:szCs w:val="24"/>
+        </w:rPr>
+        <w:drawing>
+          <wp:inline distT="0" distB="0" distL="0" distR="0" wp14:anchorId="69C39DAC" wp14:editId="50B9DFBB">
+            <wp:extent cx="4259777" cy="1038759"/>
+            <wp:effectExtent l="0" t="0" r="0" b="0"/>
+            <wp:docPr id="47" name="Picture 47"/>
+            <wp:cNvGraphicFramePr>
+              <a:graphicFrameLocks xmlns:a="http://schemas.openxmlformats.org/drawingml/2006/main" noChangeAspect="1"/>
+            </wp:cNvGraphicFramePr>
+            <a:graphic xmlns:a="http://schemas.openxmlformats.org/drawingml/2006/main">
+              <a:graphicData uri="http://schemas.openxmlformats.org/drawingml/2006/picture">
+                <pic:pic xmlns:pic="http://schemas.openxmlformats.org/drawingml/2006/picture">
+                  <pic:nvPicPr>
+                    <pic:cNvPr id="0" name="Picture 40"/>
+                    <pic:cNvPicPr>
+                      <a:picLocks noChangeAspect="1" noChangeArrowheads="1"/>
+                    </pic:cNvPicPr>
+                  </pic:nvPicPr>
+                  <pic:blipFill>
+                    <a:blip r:embed="rId41">
+                      <a:extLst>
+                        <a:ext uri="{28A0092B-C50C-407E-A947-70E740481C1C}">
+                          <a14:useLocalDpi xmlns:a14="http://schemas.microsoft.com/office/drawing/2010/main" val="0"/>
+                        </a:ext>
+                      </a:extLst>
+                    </a:blip>
+                    <a:srcRect/>
+                    <a:stretch>
+                      <a:fillRect/>
+                    </a:stretch>
+                  </pic:blipFill>
+                  <pic:spPr bwMode="auto">
+                    <a:xfrm>
+                      <a:off x="0" y="0"/>
+                      <a:ext cx="4271651" cy="1041654"/>
+                    </a:xfrm>
+                    <a:prstGeom prst="rect">
+                      <a:avLst/>
+                    </a:prstGeom>
+                    <a:noFill/>
+                    <a:ln>
+                      <a:noFill/>
+                    </a:ln>
+                  </pic:spPr>
+                </pic:pic>
+              </a:graphicData>
+            </a:graphic>
+          </wp:inline>
+        </w:drawing>
+      </w:r>
+    </w:p>
+    <w:p>
+      <w:pPr>
+        <w:rPr>
+          <w:rFonts w:ascii="Daytona Light" w:hAnsi="Daytona Light" w:cs="Times New Roman"/>
+          <w:b/>
+          <w:bCs/>
+          <w:szCs w:val="24"/>
+        </w:rPr>
+      </w:pPr>
+    </w:p>
+    <w:p>
+      <w:pPr>
+        <w:rPr>
+          <w:rFonts w:ascii="Daytona Light" w:hAnsi="Daytona Light" w:cs="Times New Roman"/>
+          <w:b/>
+          <w:bCs/>
+          <w:szCs w:val="24"/>
+        </w:rPr>
+      </w:pPr>
+      <w:r>
+        <w:rPr>
+          <w:rFonts w:ascii="Daytona Light" w:hAnsi="Daytona Light" w:cs="Times New Roman"/>
+          <w:b/>
+          <w:bCs/>
+          <w:noProof/>
+          <w:szCs w:val="24"/>
+        </w:rPr>
+        <w:drawing>
+          <wp:inline distT="0" distB="0" distL="0" distR="0" wp14:anchorId="5467B64F" wp14:editId="76136AA6">
+            <wp:extent cx="5939790" cy="197485"/>
+            <wp:effectExtent l="0" t="0" r="0" b="0"/>
+            <wp:docPr id="48" name="Picture 48"/>
+            <wp:cNvGraphicFramePr>
+              <a:graphicFrameLocks xmlns:a="http://schemas.openxmlformats.org/drawingml/2006/main" noChangeAspect="1"/>
+            </wp:cNvGraphicFramePr>
+            <a:graphic xmlns:a="http://schemas.openxmlformats.org/drawingml/2006/main">
+              <a:graphicData uri="http://schemas.openxmlformats.org/drawingml/2006/picture">
+                <pic:pic xmlns:pic="http://schemas.openxmlformats.org/drawingml/2006/picture">
+                  <pic:nvPicPr>
+                    <pic:cNvPr id="0" name="Picture 41"/>
+                    <pic:cNvPicPr>
+                      <a:picLocks noChangeAspect="1" noChangeArrowheads="1"/>
+                    </pic:cNvPicPr>
+                  </pic:nvPicPr>
+                  <pic:blipFill>
+                    <a:blip r:embed="rId42">
+                      <a:extLst>
+                        <a:ext uri="{28A0092B-C50C-407E-A947-70E740481C1C}">
+                          <a14:useLocalDpi xmlns:a14="http://schemas.microsoft.com/office/drawing/2010/main" val="0"/>
+                        </a:ext>
+                      </a:extLst>
+                    </a:blip>
+                    <a:srcRect/>
+                    <a:stretch>
+                      <a:fillRect/>
+                    </a:stretch>
+                  </pic:blipFill>
+                  <pic:spPr bwMode="auto">
+                    <a:xfrm>
+                      <a:off x="0" y="0"/>
+                      <a:ext cx="5939790" cy="197485"/>
+                    </a:xfrm>
+                    <a:prstGeom prst="rect">
+                      <a:avLst/>
+                    </a:prstGeom>
+                    <a:noFill/>
+                    <a:ln>
+                      <a:noFill/>
+                    </a:ln>
+                  </pic:spPr>
+                </pic:pic>
+              </a:graphicData>
+            </a:graphic>
+          </wp:inline>
+        </w:drawing>
+      </w:r>
+    </w:p>
+    <w:p>
+      <w:pPr>
+        <w:jc w:val="center"/>
+        <w:rPr>
+          <w:rFonts w:ascii="Daytona Light" w:hAnsi="Daytona Light" w:cs="Times New Roman"/>
+          <w:b/>
+          <w:bCs/>
+          <w:szCs w:val="24"/>
+        </w:rPr>
+      </w:pPr>
+    </w:p>
+    <w:p>
+      <w:pPr>
+        <w:jc w:val="center"/>
+        <w:rPr>
+          <w:rFonts w:ascii="Daytona Light" w:hAnsi="Daytona Light" w:cs="Times New Roman"/>
+          <w:b/>
+          <w:bCs/>
+          <w:szCs w:val="24"/>
+        </w:rPr>
+      </w:pPr>
+    </w:p>
+    <w:p>
+      <w:pPr>
+        <w:jc w:val="center"/>
+        <w:rPr>
+          <w:rFonts w:ascii="Daytona Light" w:hAnsi="Daytona Light" w:cs="Times New Roman"/>
+          <w:b/>
+          <w:bCs/>
+          <w:szCs w:val="24"/>
+        </w:rPr>
+      </w:pPr>
+    </w:p>
+    <w:p>
+      <w:pPr>
+        <w:jc w:val="center"/>
+        <w:rPr>
+          <w:rFonts w:ascii="Daytona Light" w:hAnsi="Daytona Light" w:cs="Times New Roman"/>
+          <w:b/>
+          <w:bCs/>
+          <w:szCs w:val="24"/>
+        </w:rPr>
+      </w:pPr>
+    </w:p>
+    <w:p>
+      <w:pPr>
+        <w:jc w:val="center"/>
+        <w:rPr>
+          <w:rFonts w:ascii="Daytona Light" w:hAnsi="Daytona Light" w:cs="Times New Roman"/>
+          <w:b/>
+          <w:bCs/>
+          <w:szCs w:val="24"/>
+        </w:rPr>
+      </w:pPr>
+    </w:p>
+    <w:p>
+      <w:pPr>
+        <w:jc w:val="center"/>
+        <w:rPr>
+          <w:rFonts w:ascii="Daytona Light" w:hAnsi="Daytona Light" w:cs="Times New Roman"/>
+          <w:b/>
+          <w:bCs/>
+          <w:szCs w:val="24"/>
+        </w:rPr>
+      </w:pPr>
+    </w:p>
+    <w:p>
+      <w:pPr>
+        <w:jc w:val="center"/>
+        <w:rPr>
+          <w:rFonts w:ascii="Daytona Light" w:hAnsi="Daytona Light" w:cs="Times New Roman"/>
+          <w:b/>
+          <w:bCs/>
+          <w:szCs w:val="24"/>
+        </w:rPr>
+      </w:pPr>
+    </w:p>
+    <w:p>
+      <w:pPr>
+        <w:jc w:val="center"/>
+        <w:rPr>
+          <w:rFonts w:ascii="Daytona Light" w:hAnsi="Daytona Light" w:cs="Times New Roman"/>
+          <w:b/>
+          <w:bCs/>
+          <w:szCs w:val="24"/>
+        </w:rPr>
+      </w:pPr>
+    </w:p>
+    <w:p>
+      <w:pPr>
+        <w:rPr>
+          <w:rFonts w:ascii="Daytona Light" w:hAnsi="Daytona Light" w:cs="Times New Roman"/>
+          <w:b/>
+          <w:bCs/>
+          <w:sz w:val="28"/>
+          <w:szCs w:val="28"/>
+        </w:rPr>
+      </w:pPr>
     </w:p>
     <w:p>
       <w:pPr>
@@ -5133,7 +8094,7 @@
                     <pic:cNvPicPr/>
                   </pic:nvPicPr>
                   <pic:blipFill>
-                    <a:blip r:embed="rId9">
+                    <a:blip r:embed="rId43">
                       <a:extLst>
                         <a:ext uri="{28A0092B-C50C-407E-A947-70E740481C1C}">
                           <a14:useLocalDpi xmlns:a14="http://schemas.microsoft.com/office/drawing/2010/main" val="0"/>
@@ -5289,7 +8250,7 @@
                     <pic:cNvPicPr/>
                   </pic:nvPicPr>
                   <pic:blipFill>
-                    <a:blip r:embed="rId10"/>
+                    <a:blip r:embed="rId44"/>
                     <a:stretch>
                       <a:fillRect/>
                     </a:stretch>
@@ -5321,7 +8282,21 @@
         <w:rPr>
           <w:rFonts w:ascii="Daytona Light" w:hAnsi="Daytona Light"/>
         </w:rPr>
-        <w:t>This relationship is Many to one as 2 unique user can choose the same category eg User Basic</w:t>
+        <w:t xml:space="preserve">This relationship is Many to one as 2 unique </w:t>
+      </w:r>
+      <w:proofErr w:type="gramStart"/>
+      <w:r>
+        <w:rPr>
+          <w:rFonts w:ascii="Daytona Light" w:hAnsi="Daytona Light"/>
+        </w:rPr>
+        <w:t>user</w:t>
+      </w:r>
+      <w:proofErr w:type="gramEnd"/>
+      <w:r>
+        <w:rPr>
+          <w:rFonts w:ascii="Daytona Light" w:hAnsi="Daytona Light"/>
+        </w:rPr>
+        <w:t xml:space="preserve"> can choose the same category eg User Basic</w:t>
       </w:r>
     </w:p>
     <w:p>
@@ -5387,7 +8362,7 @@
                     <pic:cNvPicPr/>
                   </pic:nvPicPr>
                   <pic:blipFill>
-                    <a:blip r:embed="rId11">
+                    <a:blip r:embed="rId45">
                       <a:extLst>
                         <a:ext uri="{28A0092B-C50C-407E-A947-70E740481C1C}">
                           <a14:useLocalDpi xmlns:a14="http://schemas.microsoft.com/office/drawing/2010/main" val="0"/>
@@ -5456,7 +8431,7 @@
                     <pic:cNvPicPr/>
                   </pic:nvPicPr>
                   <pic:blipFill>
-                    <a:blip r:embed="rId12">
+                    <a:blip r:embed="rId46">
                       <a:extLst>
                         <a:ext uri="{28A0092B-C50C-407E-A947-70E740481C1C}">
                           <a14:useLocalDpi xmlns:a14="http://schemas.microsoft.com/office/drawing/2010/main" val="0"/>
@@ -5553,7 +8528,7 @@
                     <pic:cNvPicPr/>
                   </pic:nvPicPr>
                   <pic:blipFill>
-                    <a:blip r:embed="rId13">
+                    <a:blip r:embed="rId47">
                       <a:extLst>
                         <a:ext uri="{28A0092B-C50C-407E-A947-70E740481C1C}">
                           <a14:useLocalDpi xmlns:a14="http://schemas.microsoft.com/office/drawing/2010/main" val="0"/>

</xml_diff>

<commit_message>
very small report updates
</commit_message>
<xml_diff>
--- a/docs/zic55311_project_report.docx
+++ b/docs/zic55311_project_report.docx
@@ -7510,7 +7510,6 @@
     </w:p>
     <w:p>
       <w:pPr>
-        <w:jc w:val="center"/>
         <w:rPr>
           <w:rFonts w:ascii="Daytona Light" w:hAnsi="Daytona Light" w:cs="Times New Roman"/>
           <w:szCs w:val="24"/>
@@ -7523,8 +7522,8 @@
           <w:szCs w:val="24"/>
         </w:rPr>
         <w:drawing>
-          <wp:inline distT="0" distB="0" distL="0" distR="0" wp14:anchorId="52A72EA2" wp14:editId="4BBF4583">
-            <wp:extent cx="5934075" cy="990600"/>
+          <wp:inline distT="0" distB="0" distL="0" distR="0" wp14:anchorId="52A72EA2" wp14:editId="5BAB35AD">
+            <wp:extent cx="5170114" cy="1377950"/>
             <wp:effectExtent l="0" t="0" r="0" b="0"/>
             <wp:docPr id="2" name="Picture 2"/>
             <wp:cNvGraphicFramePr>
@@ -7534,7 +7533,7 @@
               <a:graphicData uri="http://schemas.openxmlformats.org/drawingml/2006/picture">
                 <pic:pic xmlns:pic="http://schemas.openxmlformats.org/drawingml/2006/picture">
                   <pic:nvPicPr>
-                    <pic:cNvPr id="0" name="Picture 1"/>
+                    <pic:cNvPr id="2" name="Picture 2"/>
                     <pic:cNvPicPr>
                       <a:picLocks noChangeAspect="1" noChangeArrowheads="1"/>
                     </pic:cNvPicPr>
@@ -7547,7 +7546,6 @@
                         </a:ext>
                       </a:extLst>
                     </a:blip>
-                    <a:srcRect/>
                     <a:stretch>
                       <a:fillRect/>
                     </a:stretch>
@@ -7555,7 +7553,7 @@
                   <pic:spPr bwMode="auto">
                     <a:xfrm>
                       <a:off x="0" y="0"/>
-                      <a:ext cx="5934075" cy="990600"/>
+                      <a:ext cx="5206812" cy="1387731"/>
                     </a:xfrm>
                     <a:prstGeom prst="rect">
                       <a:avLst/>
@@ -7662,7 +7660,6 @@
     </w:p>
     <w:p>
       <w:pPr>
-        <w:jc w:val="center"/>
         <w:rPr>
           <w:rFonts w:ascii="Daytona Light" w:hAnsi="Daytona Light" w:cs="Times New Roman"/>
           <w:b/>
@@ -7679,8 +7676,8 @@
           <w:szCs w:val="24"/>
         </w:rPr>
         <w:drawing>
-          <wp:inline distT="0" distB="0" distL="0" distR="0" wp14:anchorId="71E0896A" wp14:editId="45F0CC03">
-            <wp:extent cx="5936615" cy="846455"/>
+          <wp:inline distT="0" distB="0" distL="0" distR="0" wp14:anchorId="71E0896A" wp14:editId="1BA7D870">
+            <wp:extent cx="5287408" cy="1253271"/>
             <wp:effectExtent l="0" t="0" r="0" b="0"/>
             <wp:docPr id="9" name="Picture 9"/>
             <wp:cNvGraphicFramePr>
@@ -7690,7 +7687,7 @@
               <a:graphicData uri="http://schemas.openxmlformats.org/drawingml/2006/picture">
                 <pic:pic xmlns:pic="http://schemas.openxmlformats.org/drawingml/2006/picture">
                   <pic:nvPicPr>
-                    <pic:cNvPr id="0" name="Picture 5"/>
+                    <pic:cNvPr id="9" name="Picture 9"/>
                     <pic:cNvPicPr>
                       <a:picLocks noChangeAspect="1" noChangeArrowheads="1"/>
                     </pic:cNvPicPr>
@@ -7703,7 +7700,6 @@
                         </a:ext>
                       </a:extLst>
                     </a:blip>
-                    <a:srcRect/>
                     <a:stretch>
                       <a:fillRect/>
                     </a:stretch>
@@ -7711,7 +7707,7 @@
                   <pic:spPr bwMode="auto">
                     <a:xfrm>
                       <a:off x="0" y="0"/>
-                      <a:ext cx="5936615" cy="846455"/>
+                      <a:ext cx="5287408" cy="1253271"/>
                     </a:xfrm>
                     <a:prstGeom prst="rect">
                       <a:avLst/>

</xml_diff>